<commit_message>
Modified Spec doc see revision table for details
</commit_message>
<xml_diff>
--- a/Documents/SpecDoc/LIFES Specification Document.docx
+++ b/Documents/SpecDoc/LIFES Specification Document.docx
@@ -29,12 +29,14 @@
           <w:sz w:val="60"/>
         </w:rPr>
       </w:pPr>
+      <w:proofErr w:type="gramStart"/>
       <w:r>
         <w:rPr>
           <w:sz w:val="40"/>
         </w:rPr>
         <w:t>for</w:t>
       </w:r>
+      <w:proofErr w:type="gramEnd"/>
     </w:p>
     <w:p>
       <w:pPr>
@@ -43,12 +45,14 @@
           <w:sz w:val="60"/>
         </w:rPr>
       </w:pPr>
+      <w:proofErr w:type="gramStart"/>
       <w:r>
         <w:rPr>
           <w:sz w:val="60"/>
         </w:rPr>
         <w:t>Lions Final Exam Scheduler (L.I.F.E.S.)</w:t>
       </w:r>
+      <w:proofErr w:type="gramEnd"/>
     </w:p>
     <w:p>
       <w:pPr>
@@ -56,7 +60,7 @@
         <w:spacing w:before="120" w:after="0"/>
       </w:pPr>
       <w:r>
-        <w:t>Version 1.0</w:t>
+        <w:t>Version 1.3</w:t>
       </w:r>
       <w:r>
         <w:t xml:space="preserve"> </w:t>
@@ -122,7 +126,7 @@
                     <a:blip r:embed="rId8">
                       <a:extLst>
                         <a:ext uri="{28A0092B-C50C-407E-A947-70E740481C1C}">
-                          <a14:useLocalDpi xmlns:a14="http://schemas.microsoft.com/office/drawing/2010/main" xmlns:wps="http://schemas.microsoft.com/office/word/2010/wordprocessingShape" xmlns:wpi="http://schemas.microsoft.com/office/word/2010/wordprocessingInk" xmlns:wpg="http://schemas.microsoft.com/office/word/2010/wordprocessingGroup" xmlns:w15="http://schemas.microsoft.com/office/word/2012/wordml" xmlns:w14="http://schemas.microsoft.com/office/word/2010/wordml" xmlns:w="http://schemas.openxmlformats.org/wordprocessingml/2006/main" xmlns:w10="urn:schemas-microsoft-com:office:word" xmlns:wp14="http://schemas.microsoft.com/office/word/2010/wordprocessingDrawing" xmlns:v="urn:schemas-microsoft-com:vml" xmlns:o="urn:schemas-microsoft-com:office:office" xmlns:mc="http://schemas.openxmlformats.org/markup-compatibility/2006" xmlns:wpc="http://schemas.microsoft.com/office/word/2010/wordprocessingCanvas" xmlns="" val="0"/>
+                          <a14:useLocalDpi xmlns="" xmlns:wpc="http://schemas.microsoft.com/office/word/2010/wordprocessingCanvas" xmlns:mc="http://schemas.openxmlformats.org/markup-compatibility/2006" xmlns:o="urn:schemas-microsoft-com:office:office" xmlns:v="urn:schemas-microsoft-com:vml" xmlns:wp14="http://schemas.microsoft.com/office/word/2010/wordprocessingDrawing" xmlns:w10="urn:schemas-microsoft-com:office:word" xmlns:w="http://schemas.openxmlformats.org/wordprocessingml/2006/main" xmlns:w14="http://schemas.microsoft.com/office/word/2010/wordml" xmlns:w15="http://schemas.microsoft.com/office/word/2012/wordml" xmlns:wpg="http://schemas.microsoft.com/office/word/2010/wordprocessingGroup" xmlns:wpi="http://schemas.microsoft.com/office/word/2010/wordprocessingInk" xmlns:wps="http://schemas.microsoft.com/office/word/2010/wordprocessingShape" xmlns:a14="http://schemas.microsoft.com/office/drawing/2010/main" val="0"/>
                         </a:ext>
                       </a:extLst>
                     </a:blip>
@@ -531,8 +535,33 @@
           <w:sz w:val="22"/>
           <w:szCs w:val="22"/>
         </w:rPr>
-        <w:t xml:space="preserve"> Roden, Ph.D</w:t>
-      </w:r>
+        <w:t xml:space="preserve"> </w:t>
+      </w:r>
+      <w:proofErr w:type="spellStart"/>
+      <w:r>
+        <w:rPr>
+          <w:sz w:val="22"/>
+          <w:szCs w:val="22"/>
+        </w:rPr>
+        <w:t>Roden</w:t>
+      </w:r>
+      <w:proofErr w:type="spellEnd"/>
+      <w:r>
+        <w:rPr>
+          <w:sz w:val="22"/>
+          <w:szCs w:val="22"/>
+        </w:rPr>
+        <w:t xml:space="preserve">, </w:t>
+      </w:r>
+      <w:proofErr w:type="spellStart"/>
+      <w:r>
+        <w:rPr>
+          <w:sz w:val="22"/>
+          <w:szCs w:val="22"/>
+        </w:rPr>
+        <w:t>Ph.D</w:t>
+      </w:r>
+      <w:proofErr w:type="spellEnd"/>
     </w:p>
     <w:p>
       <w:pPr>
@@ -1420,41 +1449,7 @@
           <w:rFonts w:ascii="Arial" w:hAnsi="Arial" w:cs="Arial"/>
           <w:noProof/>
         </w:rPr>
-        <w:fldChar w:fldCharType="begin"/>
-      </w:r>
-      <w:r>
-        <w:rPr>
-          <w:rFonts w:ascii="Arial" w:hAnsi="Arial" w:cs="Arial"/>
-          <w:noProof/>
-        </w:rPr>
-        <w:instrText xml:space="preserve"> PAGEREF _Toc113291696 \h </w:instrText>
-      </w:r>
-      <w:r>
-        <w:rPr>
-          <w:rFonts w:ascii="Arial" w:hAnsi="Arial" w:cs="Arial"/>
-          <w:noProof/>
-        </w:rPr>
-      </w:r>
-      <w:r>
-        <w:rPr>
-          <w:rFonts w:ascii="Arial" w:hAnsi="Arial" w:cs="Arial"/>
-          <w:noProof/>
-        </w:rPr>
-        <w:fldChar w:fldCharType="separate"/>
-      </w:r>
-      <w:r>
-        <w:rPr>
-          <w:rFonts w:ascii="Arial" w:hAnsi="Arial" w:cs="Arial"/>
-          <w:noProof/>
-        </w:rPr>
-        <w:t>3</w:t>
-      </w:r>
-      <w:r>
-        <w:rPr>
-          <w:rFonts w:ascii="Arial" w:hAnsi="Arial" w:cs="Arial"/>
-          <w:noProof/>
-        </w:rPr>
-        <w:fldChar w:fldCharType="end"/>
+        <w:t>2</w:t>
       </w:r>
     </w:p>
     <w:p>
@@ -2024,41 +2019,7 @@
           <w:rFonts w:ascii="Arial" w:hAnsi="Arial" w:cs="Arial"/>
           <w:noProof/>
         </w:rPr>
-        <w:fldChar w:fldCharType="begin"/>
-      </w:r>
-      <w:r>
-        <w:rPr>
-          <w:rFonts w:ascii="Arial" w:hAnsi="Arial" w:cs="Arial"/>
-          <w:noProof/>
-        </w:rPr>
-        <w:instrText xml:space="preserve"> PAGEREF _Toc113291704 \h </w:instrText>
-      </w:r>
-      <w:r>
-        <w:rPr>
-          <w:rFonts w:ascii="Arial" w:hAnsi="Arial" w:cs="Arial"/>
-          <w:noProof/>
-        </w:rPr>
-      </w:r>
-      <w:r>
-        <w:rPr>
-          <w:rFonts w:ascii="Arial" w:hAnsi="Arial" w:cs="Arial"/>
-          <w:noProof/>
-        </w:rPr>
-        <w:fldChar w:fldCharType="separate"/>
-      </w:r>
-      <w:r>
-        <w:rPr>
-          <w:rFonts w:ascii="Arial" w:hAnsi="Arial" w:cs="Arial"/>
-          <w:noProof/>
-        </w:rPr>
-        <w:t>5</w:t>
-      </w:r>
-      <w:r>
-        <w:rPr>
-          <w:rFonts w:ascii="Arial" w:hAnsi="Arial" w:cs="Arial"/>
-          <w:noProof/>
-        </w:rPr>
-        <w:fldChar w:fldCharType="end"/>
+        <w:t>4</w:t>
       </w:r>
     </w:p>
     <w:p>
@@ -2196,27 +2157,54 @@
           <w:rFonts w:ascii="Arial" w:hAnsi="Arial" w:cs="Arial"/>
           <w:noProof/>
         </w:rPr>
-        <w:fldChar w:fldCharType="begin"/>
-      </w:r>
-      <w:r>
-        <w:rPr>
-          <w:rFonts w:ascii="Arial" w:hAnsi="Arial" w:cs="Arial"/>
-          <w:noProof/>
-        </w:rPr>
-        <w:instrText xml:space="preserve"> PAGEREF _Toc113291706 \h </w:instrText>
-      </w:r>
-      <w:r>
-        <w:rPr>
-          <w:rFonts w:ascii="Arial" w:hAnsi="Arial" w:cs="Arial"/>
-          <w:noProof/>
-        </w:rPr>
-      </w:r>
-      <w:r>
-        <w:rPr>
-          <w:rFonts w:ascii="Arial" w:hAnsi="Arial" w:cs="Arial"/>
-          <w:noProof/>
-        </w:rPr>
-        <w:fldChar w:fldCharType="separate"/>
+        <w:t>5</w:t>
+      </w:r>
+    </w:p>
+    <w:p>
+      <w:pPr>
+        <w:pStyle w:val="TOC1"/>
+        <w:tabs>
+          <w:tab w:val="left" w:pos="480"/>
+          <w:tab w:val="right" w:leader="dot" w:pos="9350"/>
+        </w:tabs>
+        <w:rPr>
+          <w:rFonts w:ascii="Arial" w:hAnsi="Arial" w:cs="Arial"/>
+          <w:b w:val="0"/>
+          <w:caps w:val="0"/>
+          <w:noProof/>
+          <w:sz w:val="24"/>
+        </w:rPr>
+      </w:pPr>
+      <w:r>
+        <w:rPr>
+          <w:rFonts w:ascii="Arial" w:hAnsi="Arial" w:cs="Arial"/>
+          <w:noProof/>
+        </w:rPr>
+        <w:t>4</w:t>
+      </w:r>
+      <w:r>
+        <w:rPr>
+          <w:rFonts w:ascii="Arial" w:hAnsi="Arial" w:cs="Arial"/>
+          <w:b w:val="0"/>
+          <w:caps w:val="0"/>
+          <w:noProof/>
+          <w:sz w:val="24"/>
+        </w:rPr>
+        <w:tab/>
+      </w:r>
+      <w:r>
+        <w:rPr>
+          <w:rFonts w:ascii="Arial" w:hAnsi="Arial" w:cs="Arial"/>
+          <w:noProof/>
+        </w:rPr>
+        <w:t>Other Non-functional Requirements</w:t>
+      </w:r>
+      <w:r>
+        <w:rPr>
+          <w:rFonts w:ascii="Arial" w:hAnsi="Arial" w:cs="Arial"/>
+          <w:noProof/>
+        </w:rPr>
+        <w:tab/>
       </w:r>
       <w:r>
         <w:rPr>
@@ -2224,13 +2212,6 @@
           <w:noProof/>
         </w:rPr>
         <w:t>6</w:t>
-      </w:r>
-      <w:r>
-        <w:rPr>
-          <w:rFonts w:ascii="Arial" w:hAnsi="Arial" w:cs="Arial"/>
-          <w:noProof/>
-        </w:rPr>
-        <w:fldChar w:fldCharType="end"/>
       </w:r>
     </w:p>
     <w:p>
@@ -2252,7 +2233,7 @@
           <w:rFonts w:ascii="Arial" w:hAnsi="Arial" w:cs="Arial"/>
           <w:noProof/>
         </w:rPr>
-        <w:t>3.3</w:t>
+        <w:t>4.1</w:t>
       </w:r>
       <w:r>
         <w:rPr>
@@ -2268,7 +2249,7 @@
           <w:rFonts w:ascii="Arial" w:hAnsi="Arial" w:cs="Arial"/>
           <w:noProof/>
         </w:rPr>
-        <w:t>Behaviour Requirements</w:t>
+        <w:t>Safety and Security Requirements</w:t>
       </w:r>
       <w:r>
         <w:rPr>
@@ -2289,7 +2270,7 @@
           <w:rFonts w:ascii="Arial" w:hAnsi="Arial" w:cs="Arial"/>
           <w:noProof/>
         </w:rPr>
-        <w:instrText xml:space="preserve"> PAGEREF _Toc113291707 \h </w:instrText>
+        <w:instrText xml:space="preserve"> PAGEREF _Toc113291710 \h </w:instrText>
       </w:r>
       <w:r>
         <w:rPr>
@@ -2309,7 +2290,7 @@
           <w:rFonts w:ascii="Arial" w:hAnsi="Arial" w:cs="Arial"/>
           <w:noProof/>
         </w:rPr>
-        <w:t>6</w:t>
+        <w:t>7</w:t>
       </w:r>
       <w:r>
         <w:rPr>
@@ -2318,6 +2299,252 @@
         </w:rPr>
         <w:fldChar w:fldCharType="end"/>
       </w:r>
+    </w:p>
+    <w:p>
+      <w:pPr>
+        <w:pStyle w:val="TOC2"/>
+        <w:tabs>
+          <w:tab w:val="left" w:pos="960"/>
+          <w:tab w:val="right" w:leader="dot" w:pos="9350"/>
+        </w:tabs>
+        <w:rPr>
+          <w:rFonts w:ascii="Arial" w:hAnsi="Arial" w:cs="Arial"/>
+          <w:noProof/>
+        </w:rPr>
+      </w:pPr>
+      <w:r>
+        <w:rPr>
+          <w:rFonts w:ascii="Arial" w:hAnsi="Arial" w:cs="Arial"/>
+          <w:noProof/>
+        </w:rPr>
+        <w:t>4.2</w:t>
+      </w:r>
+      <w:r>
+        <w:rPr>
+          <w:rFonts w:ascii="Arial" w:hAnsi="Arial" w:cs="Arial"/>
+          <w:smallCaps w:val="0"/>
+          <w:noProof/>
+          <w:sz w:val="24"/>
+        </w:rPr>
+        <w:tab/>
+      </w:r>
+      <w:r>
+        <w:rPr>
+          <w:rFonts w:ascii="Arial" w:hAnsi="Arial" w:cs="Arial"/>
+          <w:noProof/>
+        </w:rPr>
+        <w:t>Software Quality Attributes</w:t>
+      </w:r>
+      <w:r>
+        <w:rPr>
+          <w:rFonts w:ascii="Arial" w:hAnsi="Arial" w:cs="Arial"/>
+          <w:noProof/>
+        </w:rPr>
+        <w:tab/>
+      </w:r>
+      <w:r>
+        <w:rPr>
+          <w:rFonts w:ascii="Arial" w:hAnsi="Arial" w:cs="Arial"/>
+          <w:noProof/>
+        </w:rPr>
+        <w:fldChar w:fldCharType="begin"/>
+      </w:r>
+      <w:r>
+        <w:rPr>
+          <w:rFonts w:ascii="Arial" w:hAnsi="Arial" w:cs="Arial"/>
+          <w:noProof/>
+        </w:rPr>
+        <w:instrText xml:space="preserve"> PAGEREF _Toc113291711 \h </w:instrText>
+      </w:r>
+      <w:r>
+        <w:rPr>
+          <w:rFonts w:ascii="Arial" w:hAnsi="Arial" w:cs="Arial"/>
+          <w:noProof/>
+        </w:rPr>
+      </w:r>
+      <w:r>
+        <w:rPr>
+          <w:rFonts w:ascii="Arial" w:hAnsi="Arial" w:cs="Arial"/>
+          <w:noProof/>
+        </w:rPr>
+        <w:fldChar w:fldCharType="separate"/>
+      </w:r>
+      <w:r>
+        <w:rPr>
+          <w:rFonts w:ascii="Arial" w:hAnsi="Arial" w:cs="Arial"/>
+          <w:noProof/>
+        </w:rPr>
+        <w:t>7</w:t>
+      </w:r>
+      <w:r>
+        <w:rPr>
+          <w:rFonts w:ascii="Arial" w:hAnsi="Arial" w:cs="Arial"/>
+          <w:noProof/>
+        </w:rPr>
+        <w:fldChar w:fldCharType="end"/>
+      </w:r>
+      <w:r>
+        <w:rPr>
+          <w:rFonts w:ascii="Arial" w:hAnsi="Arial" w:cs="Arial"/>
+          <w:noProof/>
+        </w:rPr>
+        <w:t xml:space="preserve">   </w:t>
+      </w:r>
+    </w:p>
+    <w:p>
+      <w:pPr>
+        <w:pStyle w:val="TOC2"/>
+        <w:tabs>
+          <w:tab w:val="left" w:pos="960"/>
+          <w:tab w:val="right" w:leader="dot" w:pos="9350"/>
+        </w:tabs>
+        <w:rPr>
+          <w:rFonts w:ascii="Arial" w:hAnsi="Arial" w:cs="Arial"/>
+          <w:noProof/>
+        </w:rPr>
+      </w:pPr>
+      <w:r>
+        <w:rPr>
+          <w:rFonts w:ascii="Arial" w:hAnsi="Arial" w:cs="Arial"/>
+        </w:rPr>
+        <w:t xml:space="preserve">4.3 </w:t>
+      </w:r>
+      <w:r>
+        <w:rPr>
+          <w:rFonts w:ascii="Arial" w:hAnsi="Arial" w:cs="Arial"/>
+        </w:rPr>
+        <w:tab/>
+      </w:r>
+      <w:r>
+        <w:rPr>
+          <w:rFonts w:ascii="Arial" w:hAnsi="Arial" w:cs="Arial"/>
+          <w:noProof/>
+        </w:rPr>
+        <w:t>Input File Specifications</w:t>
+      </w:r>
+      <w:r>
+        <w:rPr>
+          <w:rFonts w:ascii="Arial" w:hAnsi="Arial" w:cs="Arial"/>
+          <w:noProof/>
+        </w:rPr>
+        <w:tab/>
+      </w:r>
+      <w:r>
+        <w:rPr>
+          <w:rFonts w:ascii="Arial" w:hAnsi="Arial" w:cs="Arial"/>
+          <w:noProof/>
+        </w:rPr>
+        <w:fldChar w:fldCharType="begin"/>
+      </w:r>
+      <w:r>
+        <w:rPr>
+          <w:rFonts w:ascii="Arial" w:hAnsi="Arial" w:cs="Arial"/>
+          <w:noProof/>
+        </w:rPr>
+        <w:instrText xml:space="preserve"> PAGEREF _Toc113291711 \h </w:instrText>
+      </w:r>
+      <w:r>
+        <w:rPr>
+          <w:rFonts w:ascii="Arial" w:hAnsi="Arial" w:cs="Arial"/>
+          <w:noProof/>
+        </w:rPr>
+      </w:r>
+      <w:r>
+        <w:rPr>
+          <w:rFonts w:ascii="Arial" w:hAnsi="Arial" w:cs="Arial"/>
+          <w:noProof/>
+        </w:rPr>
+        <w:fldChar w:fldCharType="separate"/>
+      </w:r>
+      <w:r>
+        <w:rPr>
+          <w:rFonts w:ascii="Arial" w:hAnsi="Arial" w:cs="Arial"/>
+          <w:noProof/>
+        </w:rPr>
+        <w:t>7</w:t>
+      </w:r>
+      <w:r>
+        <w:rPr>
+          <w:rFonts w:ascii="Arial" w:hAnsi="Arial" w:cs="Arial"/>
+          <w:noProof/>
+        </w:rPr>
+        <w:fldChar w:fldCharType="end"/>
+      </w:r>
+    </w:p>
+    <w:p>
+      <w:pPr>
+        <w:pStyle w:val="TOC2"/>
+        <w:tabs>
+          <w:tab w:val="left" w:pos="960"/>
+          <w:tab w:val="right" w:leader="dot" w:pos="9350"/>
+        </w:tabs>
+        <w:rPr>
+          <w:rFonts w:ascii="Arial" w:hAnsi="Arial" w:cs="Arial"/>
+          <w:noProof/>
+        </w:rPr>
+      </w:pPr>
+      <w:r>
+        <w:rPr>
+          <w:rFonts w:ascii="Arial" w:hAnsi="Arial" w:cs="Arial"/>
+        </w:rPr>
+        <w:t xml:space="preserve">4.4             </w:t>
+      </w:r>
+      <w:r>
+        <w:rPr>
+          <w:rFonts w:ascii="Arial" w:hAnsi="Arial" w:cs="Arial"/>
+          <w:noProof/>
+        </w:rPr>
+        <w:t>output  File Specifications</w:t>
+      </w:r>
+      <w:r>
+        <w:rPr>
+          <w:rFonts w:ascii="Arial" w:hAnsi="Arial" w:cs="Arial"/>
+          <w:noProof/>
+        </w:rPr>
+        <w:tab/>
+        <w:t>7</w:t>
+      </w:r>
+    </w:p>
+    <w:p>
+      <w:pPr>
+        <w:pStyle w:val="TOC2"/>
+        <w:tabs>
+          <w:tab w:val="left" w:pos="960"/>
+          <w:tab w:val="right" w:leader="dot" w:pos="9350"/>
+        </w:tabs>
+        <w:rPr>
+          <w:rFonts w:ascii="Arial" w:hAnsi="Arial" w:cs="Arial"/>
+          <w:noProof/>
+        </w:rPr>
+      </w:pPr>
+      <w:r>
+        <w:rPr>
+          <w:rFonts w:ascii="Arial" w:hAnsi="Arial" w:cs="Arial"/>
+        </w:rPr>
+        <w:t xml:space="preserve">4.5            </w:t>
+      </w:r>
+      <w:r>
+        <w:rPr>
+          <w:rFonts w:ascii="Arial" w:hAnsi="Arial" w:cs="Arial"/>
+          <w:noProof/>
+        </w:rPr>
+        <w:t>Error Specifications</w:t>
+      </w:r>
+      <w:r>
+        <w:rPr>
+          <w:rFonts w:ascii="Arial" w:hAnsi="Arial" w:cs="Arial"/>
+          <w:noProof/>
+        </w:rPr>
+        <w:tab/>
+        <w:t>7</w:t>
+      </w:r>
+    </w:p>
+    <w:p>
+      <w:pPr>
+        <w:rPr>
+          <w:rFonts w:ascii="Arial" w:hAnsi="Arial" w:cs="Arial"/>
+        </w:rPr>
+      </w:pPr>
     </w:p>
     <w:p>
       <w:pPr>
@@ -2328,351 +2555,6 @@
         </w:tabs>
         <w:rPr>
           <w:rFonts w:ascii="Arial" w:hAnsi="Arial" w:cs="Arial"/>
-          <w:b w:val="0"/>
-          <w:caps w:val="0"/>
-          <w:noProof/>
-          <w:sz w:val="24"/>
-        </w:rPr>
-      </w:pPr>
-      <w:r>
-        <w:rPr>
-          <w:rFonts w:ascii="Arial" w:hAnsi="Arial" w:cs="Arial"/>
-          <w:noProof/>
-        </w:rPr>
-        <w:t>4</w:t>
-      </w:r>
-      <w:r>
-        <w:rPr>
-          <w:rFonts w:ascii="Arial" w:hAnsi="Arial" w:cs="Arial"/>
-          <w:b w:val="0"/>
-          <w:caps w:val="0"/>
-          <w:noProof/>
-          <w:sz w:val="24"/>
-        </w:rPr>
-        <w:tab/>
-      </w:r>
-      <w:r>
-        <w:rPr>
-          <w:rFonts w:ascii="Arial" w:hAnsi="Arial" w:cs="Arial"/>
-          <w:noProof/>
-        </w:rPr>
-        <w:t>Other Non-functional Requirements</w:t>
-      </w:r>
-      <w:r>
-        <w:rPr>
-          <w:rFonts w:ascii="Arial" w:hAnsi="Arial" w:cs="Arial"/>
-          <w:noProof/>
-        </w:rPr>
-        <w:tab/>
-      </w:r>
-      <w:r>
-        <w:rPr>
-          <w:rFonts w:ascii="Arial" w:hAnsi="Arial" w:cs="Arial"/>
-          <w:noProof/>
-        </w:rPr>
-        <w:fldChar w:fldCharType="begin"/>
-      </w:r>
-      <w:r>
-        <w:rPr>
-          <w:rFonts w:ascii="Arial" w:hAnsi="Arial" w:cs="Arial"/>
-          <w:noProof/>
-        </w:rPr>
-        <w:instrText xml:space="preserve"> PAGEREF _Toc113291708 \h </w:instrText>
-      </w:r>
-      <w:r>
-        <w:rPr>
-          <w:rFonts w:ascii="Arial" w:hAnsi="Arial" w:cs="Arial"/>
-          <w:noProof/>
-        </w:rPr>
-      </w:r>
-      <w:r>
-        <w:rPr>
-          <w:rFonts w:ascii="Arial" w:hAnsi="Arial" w:cs="Arial"/>
-          <w:noProof/>
-        </w:rPr>
-        <w:fldChar w:fldCharType="separate"/>
-      </w:r>
-      <w:r>
-        <w:rPr>
-          <w:rFonts w:ascii="Arial" w:hAnsi="Arial" w:cs="Arial"/>
-          <w:noProof/>
-        </w:rPr>
-        <w:t>7</w:t>
-      </w:r>
-      <w:r>
-        <w:rPr>
-          <w:rFonts w:ascii="Arial" w:hAnsi="Arial" w:cs="Arial"/>
-          <w:noProof/>
-        </w:rPr>
-        <w:fldChar w:fldCharType="end"/>
-      </w:r>
-    </w:p>
-    <w:p>
-      <w:pPr>
-        <w:pStyle w:val="TOC2"/>
-        <w:tabs>
-          <w:tab w:val="left" w:pos="960"/>
-          <w:tab w:val="right" w:leader="dot" w:pos="9350"/>
-        </w:tabs>
-        <w:rPr>
-          <w:rFonts w:ascii="Arial" w:hAnsi="Arial" w:cs="Arial"/>
-          <w:smallCaps w:val="0"/>
-          <w:noProof/>
-          <w:sz w:val="24"/>
-        </w:rPr>
-      </w:pPr>
-      <w:r>
-        <w:rPr>
-          <w:rFonts w:ascii="Arial" w:hAnsi="Arial" w:cs="Arial"/>
-          <w:noProof/>
-        </w:rPr>
-        <w:t>4.1</w:t>
-      </w:r>
-      <w:r>
-        <w:rPr>
-          <w:rFonts w:ascii="Arial" w:hAnsi="Arial" w:cs="Arial"/>
-          <w:smallCaps w:val="0"/>
-          <w:noProof/>
-          <w:sz w:val="24"/>
-        </w:rPr>
-        <w:tab/>
-      </w:r>
-      <w:r>
-        <w:rPr>
-          <w:rFonts w:ascii="Arial" w:hAnsi="Arial" w:cs="Arial"/>
-          <w:noProof/>
-        </w:rPr>
-        <w:t>Safety and Security Requirements</w:t>
-      </w:r>
-      <w:r>
-        <w:rPr>
-          <w:rFonts w:ascii="Arial" w:hAnsi="Arial" w:cs="Arial"/>
-          <w:noProof/>
-        </w:rPr>
-        <w:tab/>
-      </w:r>
-      <w:r>
-        <w:rPr>
-          <w:rFonts w:ascii="Arial" w:hAnsi="Arial" w:cs="Arial"/>
-          <w:noProof/>
-        </w:rPr>
-        <w:fldChar w:fldCharType="begin"/>
-      </w:r>
-      <w:r>
-        <w:rPr>
-          <w:rFonts w:ascii="Arial" w:hAnsi="Arial" w:cs="Arial"/>
-          <w:noProof/>
-        </w:rPr>
-        <w:instrText xml:space="preserve"> PAGEREF _Toc113291710 \h </w:instrText>
-      </w:r>
-      <w:r>
-        <w:rPr>
-          <w:rFonts w:ascii="Arial" w:hAnsi="Arial" w:cs="Arial"/>
-          <w:noProof/>
-        </w:rPr>
-      </w:r>
-      <w:r>
-        <w:rPr>
-          <w:rFonts w:ascii="Arial" w:hAnsi="Arial" w:cs="Arial"/>
-          <w:noProof/>
-        </w:rPr>
-        <w:fldChar w:fldCharType="separate"/>
-      </w:r>
-      <w:r>
-        <w:rPr>
-          <w:rFonts w:ascii="Arial" w:hAnsi="Arial" w:cs="Arial"/>
-          <w:noProof/>
-        </w:rPr>
-        <w:t>7</w:t>
-      </w:r>
-      <w:r>
-        <w:rPr>
-          <w:rFonts w:ascii="Arial" w:hAnsi="Arial" w:cs="Arial"/>
-          <w:noProof/>
-        </w:rPr>
-        <w:fldChar w:fldCharType="end"/>
-      </w:r>
-    </w:p>
-    <w:p>
-      <w:pPr>
-        <w:pStyle w:val="TOC2"/>
-        <w:tabs>
-          <w:tab w:val="left" w:pos="960"/>
-          <w:tab w:val="right" w:leader="dot" w:pos="9350"/>
-        </w:tabs>
-        <w:rPr>
-          <w:rFonts w:ascii="Arial" w:hAnsi="Arial" w:cs="Arial"/>
-          <w:smallCaps w:val="0"/>
-          <w:noProof/>
-          <w:sz w:val="24"/>
-        </w:rPr>
-      </w:pPr>
-      <w:r>
-        <w:rPr>
-          <w:rFonts w:ascii="Arial" w:hAnsi="Arial" w:cs="Arial"/>
-          <w:noProof/>
-        </w:rPr>
-        <w:t>4.2</w:t>
-      </w:r>
-      <w:r>
-        <w:rPr>
-          <w:rFonts w:ascii="Arial" w:hAnsi="Arial" w:cs="Arial"/>
-          <w:smallCaps w:val="0"/>
-          <w:noProof/>
-          <w:sz w:val="24"/>
-        </w:rPr>
-        <w:tab/>
-      </w:r>
-      <w:r>
-        <w:rPr>
-          <w:rFonts w:ascii="Arial" w:hAnsi="Arial" w:cs="Arial"/>
-          <w:noProof/>
-        </w:rPr>
-        <w:t>Software Quality Attributes</w:t>
-      </w:r>
-      <w:r>
-        <w:rPr>
-          <w:rFonts w:ascii="Arial" w:hAnsi="Arial" w:cs="Arial"/>
-          <w:noProof/>
-        </w:rPr>
-        <w:tab/>
-      </w:r>
-      <w:r>
-        <w:rPr>
-          <w:rFonts w:ascii="Arial" w:hAnsi="Arial" w:cs="Arial"/>
-          <w:noProof/>
-        </w:rPr>
-        <w:fldChar w:fldCharType="begin"/>
-      </w:r>
-      <w:r>
-        <w:rPr>
-          <w:rFonts w:ascii="Arial" w:hAnsi="Arial" w:cs="Arial"/>
-          <w:noProof/>
-        </w:rPr>
-        <w:instrText xml:space="preserve"> PAGEREF _Toc113291711 \h </w:instrText>
-      </w:r>
-      <w:r>
-        <w:rPr>
-          <w:rFonts w:ascii="Arial" w:hAnsi="Arial" w:cs="Arial"/>
-          <w:noProof/>
-        </w:rPr>
-      </w:r>
-      <w:r>
-        <w:rPr>
-          <w:rFonts w:ascii="Arial" w:hAnsi="Arial" w:cs="Arial"/>
-          <w:noProof/>
-        </w:rPr>
-        <w:fldChar w:fldCharType="separate"/>
-      </w:r>
-      <w:r>
-        <w:rPr>
-          <w:rFonts w:ascii="Arial" w:hAnsi="Arial" w:cs="Arial"/>
-          <w:noProof/>
-        </w:rPr>
-        <w:t>7</w:t>
-      </w:r>
-      <w:r>
-        <w:rPr>
-          <w:rFonts w:ascii="Arial" w:hAnsi="Arial" w:cs="Arial"/>
-          <w:noProof/>
-        </w:rPr>
-        <w:fldChar w:fldCharType="end"/>
-      </w:r>
-    </w:p>
-    <w:p>
-      <w:pPr>
-        <w:pStyle w:val="TOC1"/>
-        <w:tabs>
-          <w:tab w:val="left" w:pos="480"/>
-          <w:tab w:val="right" w:leader="dot" w:pos="9350"/>
-        </w:tabs>
-        <w:rPr>
-          <w:rFonts w:ascii="Arial" w:hAnsi="Arial" w:cs="Arial"/>
-          <w:noProof/>
-        </w:rPr>
-      </w:pPr>
-      <w:r>
-        <w:rPr>
-          <w:rFonts w:ascii="Arial" w:hAnsi="Arial" w:cs="Arial"/>
-          <w:noProof/>
-        </w:rPr>
-        <w:t>5</w:t>
-      </w:r>
-      <w:r>
-        <w:rPr>
-          <w:rFonts w:ascii="Arial" w:hAnsi="Arial" w:cs="Arial"/>
-          <w:b w:val="0"/>
-          <w:caps w:val="0"/>
-          <w:noProof/>
-          <w:sz w:val="24"/>
-        </w:rPr>
-        <w:tab/>
-      </w:r>
-      <w:r>
-        <w:rPr>
-          <w:rFonts w:ascii="Arial" w:hAnsi="Arial" w:cs="Arial"/>
-          <w:noProof/>
-        </w:rPr>
-        <w:t>Other Requirements</w:t>
-      </w:r>
-      <w:r>
-        <w:rPr>
-          <w:rFonts w:ascii="Arial" w:hAnsi="Arial" w:cs="Arial"/>
-          <w:noProof/>
-        </w:rPr>
-        <w:tab/>
-      </w:r>
-      <w:r>
-        <w:rPr>
-          <w:rFonts w:ascii="Arial" w:hAnsi="Arial" w:cs="Arial"/>
-          <w:noProof/>
-        </w:rPr>
-        <w:fldChar w:fldCharType="begin"/>
-      </w:r>
-      <w:r>
-        <w:rPr>
-          <w:rFonts w:ascii="Arial" w:hAnsi="Arial" w:cs="Arial"/>
-          <w:noProof/>
-        </w:rPr>
-        <w:instrText xml:space="preserve"> PAGEREF _Toc113291712 \h </w:instrText>
-      </w:r>
-      <w:r>
-        <w:rPr>
-          <w:rFonts w:ascii="Arial" w:hAnsi="Arial" w:cs="Arial"/>
-          <w:noProof/>
-        </w:rPr>
-      </w:r>
-      <w:r>
-        <w:rPr>
-          <w:rFonts w:ascii="Arial" w:hAnsi="Arial" w:cs="Arial"/>
-          <w:noProof/>
-        </w:rPr>
-        <w:fldChar w:fldCharType="separate"/>
-      </w:r>
-      <w:r>
-        <w:rPr>
-          <w:rFonts w:ascii="Arial" w:hAnsi="Arial" w:cs="Arial"/>
-          <w:noProof/>
-        </w:rPr>
-        <w:t>8</w:t>
-      </w:r>
-      <w:r>
-        <w:rPr>
-          <w:rFonts w:ascii="Arial" w:hAnsi="Arial" w:cs="Arial"/>
-          <w:noProof/>
-        </w:rPr>
-        <w:fldChar w:fldCharType="end"/>
-      </w:r>
-    </w:p>
-    <w:p>
-      <w:pPr>
-        <w:pStyle w:val="TOC1"/>
-        <w:tabs>
-          <w:tab w:val="left" w:pos="480"/>
-          <w:tab w:val="right" w:leader="dot" w:pos="9350"/>
-        </w:tabs>
-        <w:rPr>
-          <w:rFonts w:ascii="Arial" w:hAnsi="Arial" w:cs="Arial"/>
           <w:noProof/>
         </w:rPr>
       </w:pPr>
@@ -2768,7 +2650,14 @@
           <w:rFonts w:ascii="Arial" w:hAnsi="Arial" w:cs="Arial"/>
           <w:noProof/>
         </w:rPr>
-        <w:t>Appendix A – Data Dictionary</w:t>
+        <w:t xml:space="preserve">Appendix A – </w:t>
+      </w:r>
+      <w:r>
+        <w:rPr>
+          <w:rFonts w:ascii="Arial" w:hAnsi="Arial" w:cs="Arial"/>
+          <w:noProof/>
+        </w:rPr>
+        <w:t>Interface prototypes</w:t>
       </w:r>
       <w:r>
         <w:rPr>
@@ -3405,8 +3294,16 @@
               <w:rPr>
                 <w:rFonts w:ascii="Arial" w:hAnsi="Arial" w:cs="Arial"/>
               </w:rPr>
-              <w:t>Scott Smoke, Jeffrey Alllen</w:t>
+              <w:t xml:space="preserve">Scott Smoke, Jeffrey </w:t>
             </w:r>
+            <w:proofErr w:type="spellStart"/>
+            <w:r>
+              <w:rPr>
+                <w:rFonts w:ascii="Arial" w:hAnsi="Arial" w:cs="Arial"/>
+              </w:rPr>
+              <w:t>Alllen</w:t>
+            </w:r>
+            <w:proofErr w:type="spellEnd"/>
           </w:p>
         </w:tc>
         <w:tc>
@@ -3592,6 +3489,7 @@
                 <w:rFonts w:ascii="Arial" w:hAnsi="Arial" w:cs="Arial"/>
               </w:rPr>
             </w:pPr>
+            <w:proofErr w:type="gramStart"/>
             <w:r>
               <w:rPr>
                 <w:rFonts w:ascii="Arial" w:hAnsi="Arial" w:cs="Arial"/>
@@ -3614,7 +3512,34 @@
               <w:rPr>
                 <w:rFonts w:ascii="Arial" w:hAnsi="Arial" w:cs="Arial"/>
               </w:rPr>
-              <w:t>, and 3.1.1. Also removed a non important screen shot</w:t>
+              <w:t>, and 3.1.1.</w:t>
+            </w:r>
+            <w:proofErr w:type="gramEnd"/>
+            <w:r>
+              <w:rPr>
+                <w:rFonts w:ascii="Arial" w:hAnsi="Arial" w:cs="Arial"/>
+              </w:rPr>
+              <w:t xml:space="preserve"> Also removed a </w:t>
+            </w:r>
+            <w:proofErr w:type="gramStart"/>
+            <w:r>
+              <w:rPr>
+                <w:rFonts w:ascii="Arial" w:hAnsi="Arial" w:cs="Arial"/>
+              </w:rPr>
+              <w:t>non important</w:t>
+            </w:r>
+            <w:proofErr w:type="gramEnd"/>
+            <w:r>
+              <w:rPr>
+                <w:rFonts w:ascii="Arial" w:hAnsi="Arial" w:cs="Arial"/>
+              </w:rPr>
+              <w:t xml:space="preserve"> screen shot</w:t>
+            </w:r>
+            <w:r>
+              <w:rPr>
+                <w:rFonts w:ascii="Arial" w:hAnsi="Arial" w:cs="Arial"/>
+              </w:rPr>
+              <w:t>. Fixed table of contents, font, and spacing</w:t>
             </w:r>
           </w:p>
         </w:tc>
@@ -3630,6 +3555,69 @@
                 <w:rFonts w:ascii="Arial" w:hAnsi="Arial" w:cs="Arial"/>
               </w:rPr>
             </w:pPr>
+            <w:r>
+              <w:rPr>
+                <w:rFonts w:ascii="Arial" w:hAnsi="Arial" w:cs="Arial"/>
+              </w:rPr>
+              <w:t>2/27/15</w:t>
+            </w:r>
+          </w:p>
+        </w:tc>
+      </w:tr>
+      <w:tr>
+        <w:tc>
+          <w:tcPr>
+            <w:tcW w:w="1170" w:type="dxa"/>
+          </w:tcPr>
+          <w:p>
+            <w:pPr>
+              <w:pStyle w:val="Table-Text"/>
+              <w:suppressAutoHyphens/>
+              <w:rPr>
+                <w:rFonts w:ascii="Arial" w:hAnsi="Arial" w:cs="Arial"/>
+              </w:rPr>
+            </w:pPr>
+          </w:p>
+        </w:tc>
+        <w:tc>
+          <w:tcPr>
+            <w:tcW w:w="1949" w:type="dxa"/>
+          </w:tcPr>
+          <w:p>
+            <w:pPr>
+              <w:pStyle w:val="Table-Text"/>
+              <w:rPr>
+                <w:rFonts w:ascii="Arial" w:hAnsi="Arial" w:cs="Arial"/>
+              </w:rPr>
+            </w:pPr>
+          </w:p>
+        </w:tc>
+        <w:tc>
+          <w:tcPr>
+            <w:tcW w:w="4252" w:type="dxa"/>
+          </w:tcPr>
+          <w:p>
+            <w:pPr>
+              <w:pStyle w:val="Table-Text"/>
+              <w:spacing w:before="0" w:after="100" w:afterAutospacing="1"/>
+              <w:rPr>
+                <w:rFonts w:ascii="Arial" w:hAnsi="Arial" w:cs="Arial"/>
+              </w:rPr>
+            </w:pPr>
+          </w:p>
+        </w:tc>
+        <w:tc>
+          <w:tcPr>
+            <w:tcW w:w="1985" w:type="dxa"/>
+          </w:tcPr>
+          <w:p>
+            <w:pPr>
+              <w:pStyle w:val="Table-Text"/>
+              <w:jc w:val="center"/>
+              <w:rPr>
+                <w:rFonts w:ascii="Arial" w:hAnsi="Arial" w:cs="Arial"/>
+              </w:rPr>
+            </w:pPr>
           </w:p>
         </w:tc>
       </w:tr>
@@ -3731,7 +3719,25 @@
           <w:sz w:val="22"/>
           <w:szCs w:val="22"/>
         </w:rPr>
-        <w:t>This section gives a scope description and overview of everything included in this SRS document. Also, the purpose for this document is described and a list of abbreviations and definitions is provided.</w:t>
+        <w:t xml:space="preserve">This section gives a scope description and overview of everything included in this SRS document. </w:t>
+      </w:r>
+      <w:proofErr w:type="gramStart"/>
+      <w:r>
+        <w:rPr>
+          <w:rFonts w:ascii="Arial" w:hAnsi="Arial" w:cs="Arial"/>
+          <w:sz w:val="22"/>
+          <w:szCs w:val="22"/>
+        </w:rPr>
+        <w:t>Also</w:t>
+      </w:r>
+      <w:proofErr w:type="gramEnd"/>
+      <w:r>
+        <w:rPr>
+          <w:rFonts w:ascii="Arial" w:hAnsi="Arial" w:cs="Arial"/>
+          <w:sz w:val="22"/>
+          <w:szCs w:val="22"/>
+        </w:rPr>
+        <w:t>, the purpose for this document is described and a list of abbreviations and definitions is provided.</w:t>
       </w:r>
     </w:p>
     <w:p>
@@ -3817,13 +3823,27 @@
         <w:rPr>
           <w:i w:val="0"/>
         </w:rPr>
-        <w:t xml:space="preserve"> system. It will also explain system constraints, interface and interactions with other external applications. This document is primarily inten</w:t>
-      </w:r>
-      <w:r>
-        <w:rPr>
-          <w:i w:val="0"/>
-        </w:rPr>
-        <w:t>ded to be proposed to a client</w:t>
+        <w:t xml:space="preserve"> system. It will also explain system constraints, interface and interactions with other external applications. This document </w:t>
+      </w:r>
+      <w:proofErr w:type="gramStart"/>
+      <w:r>
+        <w:rPr>
+          <w:i w:val="0"/>
+        </w:rPr>
+        <w:t>is primarily inten</w:t>
+      </w:r>
+      <w:r>
+        <w:rPr>
+          <w:i w:val="0"/>
+        </w:rPr>
+        <w:t>ded to be proposed</w:t>
+      </w:r>
+      <w:proofErr w:type="gramEnd"/>
+      <w:r>
+        <w:rPr>
+          <w:i w:val="0"/>
+        </w:rPr>
+        <w:t xml:space="preserve"> to a client</w:t>
       </w:r>
       <w:r>
         <w:rPr>
@@ -3853,7 +3873,21 @@
         <w:rPr>
           <w:i w:val="0"/>
         </w:rPr>
-        <w:t xml:space="preserve"> the client, Dr. Patricia Roden,</w:t>
+        <w:t xml:space="preserve"> the client, Dr. Patricia </w:t>
+      </w:r>
+      <w:proofErr w:type="spellStart"/>
+      <w:r>
+        <w:rPr>
+          <w:i w:val="0"/>
+        </w:rPr>
+        <w:t>Roden</w:t>
+      </w:r>
+      <w:proofErr w:type="spellEnd"/>
+      <w:r>
+        <w:rPr>
+          <w:i w:val="0"/>
+        </w:rPr>
+        <w:t>,</w:t>
       </w:r>
       <w:r>
         <w:rPr>
@@ -3936,13 +3970,27 @@
         <w:rPr>
           <w:i w:val="0"/>
         </w:rPr>
-        <w:t xml:space="preserve"> with a graphical user interface</w:t>
-      </w:r>
-      <w:r>
-        <w:rPr>
-          <w:i w:val="0"/>
-        </w:rPr>
-        <w:t xml:space="preserve"> which will allow for two</w:t>
+        <w:t xml:space="preserve"> with a graphical user </w:t>
+      </w:r>
+      <w:proofErr w:type="gramStart"/>
+      <w:r>
+        <w:rPr>
+          <w:i w:val="0"/>
+        </w:rPr>
+        <w:t>interface</w:t>
+      </w:r>
+      <w:r>
+        <w:rPr>
+          <w:i w:val="0"/>
+        </w:rPr>
+        <w:t xml:space="preserve"> which</w:t>
+      </w:r>
+      <w:proofErr w:type="gramEnd"/>
+      <w:r>
+        <w:rPr>
+          <w:i w:val="0"/>
+        </w:rPr>
+        <w:t xml:space="preserve"> will allow for two</w:t>
       </w:r>
       <w:r>
         <w:rPr>
@@ -4068,7 +4116,21 @@
         <w:rPr>
           <w:i w:val="0"/>
         </w:rPr>
-        <w:t>The L.I.F.E.S. application can be installed on a computer with a CD-ROM or a flash drive.</w:t>
+        <w:t xml:space="preserve">The L.I.F.E.S. application </w:t>
+      </w:r>
+      <w:proofErr w:type="gramStart"/>
+      <w:r>
+        <w:rPr>
+          <w:i w:val="0"/>
+        </w:rPr>
+        <w:t>can be installed</w:t>
+      </w:r>
+      <w:proofErr w:type="gramEnd"/>
+      <w:r>
+        <w:rPr>
+          <w:i w:val="0"/>
+        </w:rPr>
+        <w:t xml:space="preserve"> on a computer with a CD-ROM or a flash drive.</w:t>
       </w:r>
     </w:p>
     <w:p>
@@ -4129,7 +4191,21 @@
         <w:rPr>
           <w:i w:val="0"/>
         </w:rPr>
-        <w:t xml:space="preserve"> that has been generated using the software in a similar format</w:t>
+        <w:t xml:space="preserve"> that </w:t>
+      </w:r>
+      <w:proofErr w:type="gramStart"/>
+      <w:r>
+        <w:rPr>
+          <w:i w:val="0"/>
+        </w:rPr>
+        <w:t>has been generated</w:t>
+      </w:r>
+      <w:proofErr w:type="gramEnd"/>
+      <w:r>
+        <w:rPr>
+          <w:i w:val="0"/>
+        </w:rPr>
+        <w:t xml:space="preserve"> using the software in a similar format</w:t>
       </w:r>
       <w:r>
         <w:rPr>
@@ -4147,7 +4223,21 @@
         <w:rPr>
           <w:i w:val="0"/>
         </w:rPr>
-        <w:t>Previously, a person had to compose schedules by hand which could take days or even weeks to produce a schedule with minimal conflicts. This software attempts to speed up the process by providing a single user with an easy and</w:t>
+        <w:t xml:space="preserve">Previously, a person had to compose schedules by </w:t>
+      </w:r>
+      <w:proofErr w:type="gramStart"/>
+      <w:r>
+        <w:rPr>
+          <w:i w:val="0"/>
+        </w:rPr>
+        <w:t>hand</w:t>
+      </w:r>
+      <w:proofErr w:type="gramEnd"/>
+      <w:r>
+        <w:rPr>
+          <w:i w:val="0"/>
+        </w:rPr>
+        <w:t xml:space="preserve"> which could take days or even weeks to produce a schedule with minimal conflicts. This software attempts to speed up the process by providing a single user with an easy and</w:t>
       </w:r>
       <w:r>
         <w:rPr>
@@ -4171,7 +4261,21 @@
         <w:rPr>
           <w:i w:val="0"/>
         </w:rPr>
-        <w:t xml:space="preserve"> a small subset of data to produce a high quality exam schedule. After a final exam schedule is created, o</w:t>
+        <w:t xml:space="preserve"> a small subset of data to produce a high quality exam schedule. After a final exam schedule </w:t>
+      </w:r>
+      <w:proofErr w:type="gramStart"/>
+      <w:r>
+        <w:rPr>
+          <w:i w:val="0"/>
+        </w:rPr>
+        <w:t>is created</w:t>
+      </w:r>
+      <w:proofErr w:type="gramEnd"/>
+      <w:r>
+        <w:rPr>
+          <w:i w:val="0"/>
+        </w:rPr>
+        <w:t>, o</w:t>
       </w:r>
       <w:r>
         <w:rPr>
@@ -4239,12 +4343,6 @@
         </w:rPr>
         <w:t>.</w:t>
       </w:r>
-    </w:p>
-    <w:p>
-      <w:pPr>
-        <w:pStyle w:val="template"/>
-        <w:jc w:val="both"/>
-      </w:pPr>
     </w:p>
     <w:p>
       <w:pPr>
@@ -4283,13 +4381,27 @@
         <w:rPr>
           <w:i w:val="0"/>
         </w:rPr>
-        <w:t xml:space="preserve">his document is </w:t>
-      </w:r>
-      <w:r>
-        <w:rPr>
-          <w:i w:val="0"/>
-        </w:rPr>
-        <w:t>intended to be read by</w:t>
+        <w:t xml:space="preserve">his document </w:t>
+      </w:r>
+      <w:proofErr w:type="gramStart"/>
+      <w:r>
+        <w:rPr>
+          <w:i w:val="0"/>
+        </w:rPr>
+        <w:t xml:space="preserve">is </w:t>
+      </w:r>
+      <w:r>
+        <w:rPr>
+          <w:i w:val="0"/>
+        </w:rPr>
+        <w:t>intended to be read</w:t>
+      </w:r>
+      <w:proofErr w:type="gramEnd"/>
+      <w:r>
+        <w:rPr>
+          <w:i w:val="0"/>
+        </w:rPr>
+        <w:t xml:space="preserve"> by</w:t>
       </w:r>
       <w:r>
         <w:rPr>
@@ -4332,19 +4444,6 @@
           <w:i w:val="0"/>
         </w:rPr>
         <w:t>.</w:t>
-      </w:r>
-    </w:p>
-    <w:p>
-      <w:pPr>
-        <w:pStyle w:val="template"/>
-        <w:jc w:val="both"/>
-        <w:rPr>
-          <w:i w:val="0"/>
-          <w:color w:val="0000FF"/>
-        </w:rPr>
-      </w:pPr>
-      <w:r>
-        <w:tab/>
       </w:r>
     </w:p>
     <w:p>
@@ -4623,7 +4722,6 @@
               <w:rPr>
                 <w:i w:val="0"/>
               </w:rPr>
-              <w:lastRenderedPageBreak/>
               <w:t>Developer</w:t>
             </w:r>
           </w:p>
@@ -4686,7 +4784,14 @@
               <w:rPr>
                 <w:i w:val="0"/>
               </w:rPr>
-              <w:t>System administrator who is given specific permission for managing and controlling the system</w:t>
+              <w:t xml:space="preserve">System administrator who is given specific permission for managing and </w:t>
+            </w:r>
+            <w:r>
+              <w:rPr>
+                <w:i w:val="0"/>
+              </w:rPr>
+              <w:lastRenderedPageBreak/>
+              <w:t>controlling the system</w:t>
             </w:r>
           </w:p>
         </w:tc>
@@ -4708,6 +4813,7 @@
               <w:rPr>
                 <w:i w:val="0"/>
               </w:rPr>
+              <w:lastRenderedPageBreak/>
               <w:t>VPAA</w:t>
             </w:r>
           </w:p>
@@ -4930,15 +5036,6 @@
       <w:pPr>
         <w:pStyle w:val="template"/>
         <w:jc w:val="both"/>
-        <w:rPr>
-          <w:i w:val="0"/>
-        </w:rPr>
-      </w:pPr>
-    </w:p>
-    <w:p>
-      <w:pPr>
-        <w:pStyle w:val="template"/>
-        <w:jc w:val="both"/>
       </w:pPr>
     </w:p>
     <w:p>
@@ -5009,12 +5106,6 @@
     </w:p>
     <w:p>
       <w:pPr>
-        <w:pStyle w:val="template"/>
-        <w:jc w:val="both"/>
-      </w:pPr>
-    </w:p>
-    <w:p>
-      <w:pPr>
         <w:pStyle w:val="Heading2"/>
         <w:rPr>
           <w:rFonts w:ascii="Arial" w:hAnsi="Arial" w:cs="Arial"/>
@@ -5050,23 +5141,25 @@
           <w:sz w:val="22"/>
           <w:szCs w:val="22"/>
         </w:rPr>
-        <w:t>n section 2</w:t>
-      </w:r>
+        <w:t xml:space="preserve">n section </w:t>
+      </w:r>
+      <w:proofErr w:type="gramStart"/>
       <w:r>
         <w:rPr>
           <w:rFonts w:ascii="Arial" w:hAnsi="Arial" w:cs="Arial"/>
           <w:sz w:val="22"/>
           <w:szCs w:val="22"/>
         </w:rPr>
-        <w:t xml:space="preserve"> the application’s</w:t>
-      </w:r>
+        <w:t>2</w:t>
+      </w:r>
+      <w:proofErr w:type="gramEnd"/>
       <w:r>
         <w:rPr>
           <w:rFonts w:ascii="Arial" w:hAnsi="Arial" w:cs="Arial"/>
           <w:sz w:val="22"/>
           <w:szCs w:val="22"/>
         </w:rPr>
-        <w:t xml:space="preserve"> functionality</w:t>
+        <w:t xml:space="preserve"> the application’s</w:t>
       </w:r>
       <w:r>
         <w:rPr>
@@ -5074,7 +5167,7 @@
           <w:sz w:val="22"/>
           <w:szCs w:val="22"/>
         </w:rPr>
-        <w:t xml:space="preserve"> is described</w:t>
+        <w:t xml:space="preserve"> functionality</w:t>
       </w:r>
       <w:r>
         <w:rPr>
@@ -5082,7 +5175,7 @@
           <w:sz w:val="22"/>
           <w:szCs w:val="22"/>
         </w:rPr>
-        <w:t xml:space="preserve"> at a high-level</w:t>
+        <w:t xml:space="preserve"> is described</w:t>
       </w:r>
       <w:r>
         <w:rPr>
@@ -5090,7 +5183,7 @@
           <w:sz w:val="22"/>
           <w:szCs w:val="22"/>
         </w:rPr>
-        <w:t xml:space="preserve">. </w:t>
+        <w:t xml:space="preserve"> at a high-level</w:t>
       </w:r>
       <w:r>
         <w:rPr>
@@ -5098,7 +5191,7 @@
           <w:sz w:val="22"/>
           <w:szCs w:val="22"/>
         </w:rPr>
-        <w:t>In section 3,</w:t>
+        <w:t xml:space="preserve">. </w:t>
       </w:r>
       <w:r>
         <w:rPr>
@@ -5106,7 +5199,7 @@
           <w:sz w:val="22"/>
           <w:szCs w:val="22"/>
         </w:rPr>
-        <w:t xml:space="preserve"> </w:t>
+        <w:t>In section 3,</w:t>
       </w:r>
       <w:r>
         <w:rPr>
@@ -5114,7 +5207,7 @@
           <w:sz w:val="22"/>
           <w:szCs w:val="22"/>
         </w:rPr>
-        <w:t>a detailed description of its requirements is</w:t>
+        <w:t xml:space="preserve"> </w:t>
       </w:r>
       <w:r>
         <w:rPr>
@@ -5122,15 +5215,16 @@
           <w:sz w:val="22"/>
           <w:szCs w:val="22"/>
         </w:rPr>
-        <w:t xml:space="preserve"> </w:t>
-      </w:r>
+        <w:t xml:space="preserve">a detailed description of its requirements </w:t>
+      </w:r>
+      <w:proofErr w:type="gramStart"/>
       <w:r>
         <w:rPr>
           <w:rFonts w:ascii="Arial" w:hAnsi="Arial" w:cs="Arial"/>
           <w:sz w:val="22"/>
           <w:szCs w:val="22"/>
         </w:rPr>
-        <w:t xml:space="preserve">presented, including </w:t>
+        <w:t>is</w:t>
       </w:r>
       <w:r>
         <w:rPr>
@@ -5138,7 +5232,7 @@
           <w:sz w:val="22"/>
           <w:szCs w:val="22"/>
         </w:rPr>
-        <w:t>functional requirements and use</w:t>
+        <w:t xml:space="preserve"> </w:t>
       </w:r>
       <w:r>
         <w:rPr>
@@ -5146,15 +5240,16 @@
           <w:sz w:val="22"/>
           <w:szCs w:val="22"/>
         </w:rPr>
-        <w:t xml:space="preserve"> cases</w:t>
-      </w:r>
+        <w:t>presented</w:t>
+      </w:r>
+      <w:proofErr w:type="gramEnd"/>
       <w:r>
         <w:rPr>
           <w:rFonts w:ascii="Arial" w:hAnsi="Arial" w:cs="Arial"/>
           <w:sz w:val="22"/>
           <w:szCs w:val="22"/>
         </w:rPr>
-        <w:t>.</w:t>
+        <w:t xml:space="preserve">, including </w:t>
       </w:r>
       <w:r>
         <w:rPr>
@@ -5162,7 +5257,7 @@
           <w:sz w:val="22"/>
           <w:szCs w:val="22"/>
         </w:rPr>
-        <w:t xml:space="preserve"> Afterwards,</w:t>
+        <w:t>functional requirements and use</w:t>
       </w:r>
       <w:r>
         <w:rPr>
@@ -5170,7 +5265,7 @@
           <w:sz w:val="22"/>
           <w:szCs w:val="22"/>
         </w:rPr>
-        <w:t xml:space="preserve"> located in section 4, are</w:t>
+        <w:t xml:space="preserve"> cases</w:t>
       </w:r>
       <w:r>
         <w:rPr>
@@ -5178,7 +5273,7 @@
           <w:sz w:val="22"/>
           <w:szCs w:val="22"/>
         </w:rPr>
-        <w:t xml:space="preserve"> the non-functional requirements such as authentication</w:t>
+        <w:t>.</w:t>
       </w:r>
       <w:r>
         <w:rPr>
@@ -5186,7 +5281,7 @@
           <w:sz w:val="22"/>
           <w:szCs w:val="22"/>
         </w:rPr>
-        <w:t>,</w:t>
+        <w:t xml:space="preserve"> Afterwards,</w:t>
       </w:r>
       <w:r>
         <w:rPr>
@@ -5194,7 +5289,7 @@
           <w:sz w:val="22"/>
           <w:szCs w:val="22"/>
         </w:rPr>
-        <w:t xml:space="preserve"> error handling</w:t>
+        <w:t xml:space="preserve"> located in section 4, are</w:t>
       </w:r>
       <w:r>
         <w:rPr>
@@ -5202,7 +5297,7 @@
           <w:sz w:val="22"/>
           <w:szCs w:val="22"/>
         </w:rPr>
-        <w:t>,</w:t>
+        <w:t xml:space="preserve"> the non-functional requirements such as authentication</w:t>
       </w:r>
       <w:r>
         <w:rPr>
@@ -5210,50 +5305,32 @@
           <w:sz w:val="22"/>
           <w:szCs w:val="22"/>
         </w:rPr>
+        <w:t>,</w:t>
+      </w:r>
+      <w:r>
+        <w:rPr>
+          <w:rFonts w:ascii="Arial" w:hAnsi="Arial" w:cs="Arial"/>
+          <w:sz w:val="22"/>
+          <w:szCs w:val="22"/>
+        </w:rPr>
+        <w:t xml:space="preserve"> error handling</w:t>
+      </w:r>
+      <w:r>
+        <w:rPr>
+          <w:rFonts w:ascii="Arial" w:hAnsi="Arial" w:cs="Arial"/>
+          <w:sz w:val="22"/>
+          <w:szCs w:val="22"/>
+        </w:rPr>
+        <w:t>,</w:t>
+      </w:r>
+      <w:r>
+        <w:rPr>
+          <w:rFonts w:ascii="Arial" w:hAnsi="Arial" w:cs="Arial"/>
+          <w:sz w:val="22"/>
+          <w:szCs w:val="22"/>
+        </w:rPr>
         <w:t xml:space="preserve"> and help messages.</w:t>
       </w:r>
-    </w:p>
-    <w:p>
-      <w:pPr>
-        <w:pStyle w:val="template"/>
-        <w:jc w:val="both"/>
-      </w:pPr>
-    </w:p>
-    <w:p>
-      <w:pPr>
-        <w:pStyle w:val="template"/>
-        <w:jc w:val="both"/>
-      </w:pPr>
-    </w:p>
-    <w:p>
-      <w:pPr>
-        <w:pStyle w:val="template"/>
-        <w:jc w:val="both"/>
-      </w:pPr>
-    </w:p>
-    <w:p>
-      <w:pPr>
-        <w:pStyle w:val="template"/>
-        <w:jc w:val="both"/>
-      </w:pPr>
-    </w:p>
-    <w:p>
-      <w:pPr>
-        <w:pStyle w:val="template"/>
-        <w:jc w:val="both"/>
-      </w:pPr>
-    </w:p>
-    <w:p>
-      <w:pPr>
-        <w:pStyle w:val="template"/>
-        <w:jc w:val="both"/>
-      </w:pPr>
-    </w:p>
-    <w:p>
-      <w:pPr>
-        <w:pStyle w:val="template"/>
-        <w:jc w:val="both"/>
-      </w:pPr>
     </w:p>
     <w:p>
       <w:pPr>
@@ -5331,8 +5408,9 @@
           <w:sz w:val="22"/>
           <w:szCs w:val="22"/>
         </w:rPr>
-        <w:t xml:space="preserve"> high-level. The application will be explained in its context to show how it interacts with other systems and introduce b</w:t>
-      </w:r>
+        <w:t xml:space="preserve"> high-level. The application </w:t>
+      </w:r>
+      <w:proofErr w:type="gramStart"/>
       <w:r>
         <w:rPr>
           <w:rFonts w:ascii="Arial" w:hAnsi="Arial" w:cs="Arial"/>
@@ -5340,6 +5418,25 @@
           <w:sz w:val="22"/>
           <w:szCs w:val="22"/>
         </w:rPr>
+        <w:t>will be explained</w:t>
+      </w:r>
+      <w:proofErr w:type="gramEnd"/>
+      <w:r>
+        <w:rPr>
+          <w:rFonts w:ascii="Arial" w:hAnsi="Arial" w:cs="Arial"/>
+          <w:b w:val="0"/>
+          <w:sz w:val="22"/>
+          <w:szCs w:val="22"/>
+        </w:rPr>
+        <w:t xml:space="preserve"> in its context to show how it interacts with other systems and introduce b</w:t>
+      </w:r>
+      <w:r>
+        <w:rPr>
+          <w:rFonts w:ascii="Arial" w:hAnsi="Arial" w:cs="Arial"/>
+          <w:b w:val="0"/>
+          <w:sz w:val="22"/>
+          <w:szCs w:val="22"/>
+        </w:rPr>
         <w:t>asic functionality of it.</w:t>
       </w:r>
     </w:p>
@@ -5388,13 +5485,27 @@
         <w:rPr>
           <w:rFonts w:ascii="Arial" w:hAnsi="Arial" w:cs="Arial"/>
         </w:rPr>
-        <w:t xml:space="preserve">desktop application for the University of </w:t>
-      </w:r>
-      <w:r>
-        <w:rPr>
-          <w:rFonts w:ascii="Arial" w:hAnsi="Arial" w:cs="Arial"/>
-        </w:rPr>
-        <w:t xml:space="preserve"> North Alabama.</w:t>
+        <w:t xml:space="preserve">desktop application for the University </w:t>
+      </w:r>
+      <w:proofErr w:type="gramStart"/>
+      <w:r>
+        <w:rPr>
+          <w:rFonts w:ascii="Arial" w:hAnsi="Arial" w:cs="Arial"/>
+        </w:rPr>
+        <w:t xml:space="preserve">of </w:t>
+      </w:r>
+      <w:r>
+        <w:rPr>
+          <w:rFonts w:ascii="Arial" w:hAnsi="Arial" w:cs="Arial"/>
+        </w:rPr>
+        <w:t xml:space="preserve"> North</w:t>
+      </w:r>
+      <w:proofErr w:type="gramEnd"/>
+      <w:r>
+        <w:rPr>
+          <w:rFonts w:ascii="Arial" w:hAnsi="Arial" w:cs="Arial"/>
+        </w:rPr>
+        <w:t xml:space="preserve"> Alabama.</w:t>
       </w:r>
       <w:r>
         <w:rPr>
@@ -5447,13 +5558,6 @@
     </w:p>
     <w:p>
       <w:pPr>
-        <w:rPr>
-          <w:rFonts w:ascii="Arial" w:hAnsi="Arial" w:cs="Arial"/>
-        </w:rPr>
-      </w:pPr>
-    </w:p>
-    <w:p>
-      <w:pPr>
         <w:pStyle w:val="Heading2"/>
         <w:rPr>
           <w:rFonts w:ascii="Arial" w:hAnsi="Arial" w:cs="Arial"/>
@@ -5464,7 +5568,6 @@
         <w:rPr>
           <w:rFonts w:ascii="Arial" w:hAnsi="Arial" w:cs="Arial"/>
         </w:rPr>
-        <w:lastRenderedPageBreak/>
         <w:t xml:space="preserve">Product </w:t>
       </w:r>
       <w:r>
@@ -5512,7 +5615,21 @@
         <w:rPr>
           <w:i w:val="0"/>
         </w:rPr>
-        <w:t xml:space="preserve"> will be based on two </w:t>
+        <w:t xml:space="preserve"> </w:t>
+      </w:r>
+      <w:proofErr w:type="gramStart"/>
+      <w:r>
+        <w:rPr>
+          <w:i w:val="0"/>
+        </w:rPr>
+        <w:t>will be based</w:t>
+      </w:r>
+      <w:proofErr w:type="gramEnd"/>
+      <w:r>
+        <w:rPr>
+          <w:i w:val="0"/>
+        </w:rPr>
+        <w:t xml:space="preserve"> on two </w:t>
       </w:r>
       <w:r>
         <w:rPr>
@@ -5530,7 +5647,21 @@
         <w:rPr>
           <w:i w:val="0"/>
         </w:rPr>
-        <w:t xml:space="preserve">provided by the user. The first file provides the application with details which define the </w:t>
+        <w:t xml:space="preserve">provided by the user. The first file provides the application with </w:t>
+      </w:r>
+      <w:proofErr w:type="gramStart"/>
+      <w:r>
+        <w:rPr>
+          <w:i w:val="0"/>
+        </w:rPr>
+        <w:t>details which</w:t>
+      </w:r>
+      <w:proofErr w:type="gramEnd"/>
+      <w:r>
+        <w:rPr>
+          <w:i w:val="0"/>
+        </w:rPr>
+        <w:t xml:space="preserve"> define the </w:t>
       </w:r>
       <w:r>
         <w:rPr>
@@ -5542,13 +5673,27 @@
         <w:rPr>
           <w:i w:val="0"/>
         </w:rPr>
-        <w:t>. This</w:t>
-      </w:r>
-      <w:r>
-        <w:rPr>
-          <w:i w:val="0"/>
-        </w:rPr>
-        <w:t xml:space="preserve"> file can either be created manually by using the software</w:t>
+        <w:t xml:space="preserve">. </w:t>
+      </w:r>
+      <w:proofErr w:type="gramStart"/>
+      <w:r>
+        <w:rPr>
+          <w:i w:val="0"/>
+        </w:rPr>
+        <w:t>This</w:t>
+      </w:r>
+      <w:r>
+        <w:rPr>
+          <w:i w:val="0"/>
+        </w:rPr>
+        <w:t xml:space="preserve"> file can either</w:t>
+      </w:r>
+      <w:proofErr w:type="gramEnd"/>
+      <w:r>
+        <w:rPr>
+          <w:i w:val="0"/>
+        </w:rPr>
+        <w:t xml:space="preserve"> be created manually by using the software</w:t>
       </w:r>
       <w:r>
         <w:rPr>
@@ -5625,19 +5770,11 @@
           <w:i w:val="0"/>
         </w:rPr>
       </w:pPr>
-    </w:p>
-    <w:p>
-      <w:pPr>
-        <w:pStyle w:val="template"/>
-        <w:ind w:firstLine="576"/>
-        <w:rPr>
-          <w:i w:val="0"/>
-        </w:rPr>
-      </w:pPr>
-      <w:r>
-        <w:rPr>
-          <w:i w:val="0"/>
-        </w:rPr>
+      <w:r>
+        <w:rPr>
+          <w:i w:val="0"/>
+        </w:rPr>
+        <w:lastRenderedPageBreak/>
         <w:t>The result of generating a final exam schedule from the two files</w:t>
       </w:r>
       <w:r>
@@ -5837,7 +5974,21 @@
         <w:rPr>
           <w:i w:val="0"/>
         </w:rPr>
-        <w:t xml:space="preserve">an administrator will have the option to finalize a schedule that has been generated. This will label the project as “Administratively Approved,” which will apply a seal of approval to all printed documents associated with the finalized schedule. </w:t>
+        <w:t xml:space="preserve">an administrator will have the option to finalize a schedule that </w:t>
+      </w:r>
+      <w:proofErr w:type="gramStart"/>
+      <w:r>
+        <w:rPr>
+          <w:i w:val="0"/>
+        </w:rPr>
+        <w:t>has been generated</w:t>
+      </w:r>
+      <w:proofErr w:type="gramEnd"/>
+      <w:r>
+        <w:rPr>
+          <w:i w:val="0"/>
+        </w:rPr>
+        <w:t xml:space="preserve">. This will label the project as “Administratively Approved,” which will apply a seal of approval to all printed documents associated with the finalized schedule. </w:t>
       </w:r>
     </w:p>
     <w:p>
@@ -5868,12 +6019,6 @@
     </w:p>
     <w:p>
       <w:pPr>
-        <w:pStyle w:val="template"/>
-        <w:jc w:val="both"/>
-      </w:pPr>
-    </w:p>
-    <w:p>
-      <w:pPr>
         <w:pStyle w:val="Heading2"/>
         <w:rPr>
           <w:rFonts w:ascii="Arial" w:hAnsi="Arial" w:cs="Arial"/>
@@ -5901,14 +6046,50 @@
         <w:rPr>
           <w:rFonts w:ascii="Arial" w:hAnsi="Arial" w:cs="Arial"/>
         </w:rPr>
-        <w:t>The users of this application will be the VPAA and individuals at the Office of the Registrar. All users should be familiar with opening desktop applications and maneuvering file systems. There are two categories of users, which are either considered an administrative or a general user.</w:t>
-      </w:r>
-      <w:r>
-        <w:rPr>
-          <w:rFonts w:ascii="Arial" w:hAnsi="Arial" w:cs="Arial"/>
-        </w:rPr>
-        <w:t xml:space="preserve"> At maximum</w:t>
-      </w:r>
+        <w:t xml:space="preserve">The users of this application will be the VPAA and individuals at the Office of the Registrar. All users should be familiar with opening desktop applications and </w:t>
+      </w:r>
+      <w:proofErr w:type="spellStart"/>
+      <w:r>
+        <w:rPr>
+          <w:rFonts w:ascii="Arial" w:hAnsi="Arial" w:cs="Arial"/>
+        </w:rPr>
+        <w:t>maneuvering</w:t>
+      </w:r>
+      <w:proofErr w:type="spellEnd"/>
+      <w:r>
+        <w:rPr>
+          <w:rFonts w:ascii="Arial" w:hAnsi="Arial" w:cs="Arial"/>
+        </w:rPr>
+        <w:t xml:space="preserve"> file systems. There are two categories of </w:t>
+      </w:r>
+      <w:proofErr w:type="gramStart"/>
+      <w:r>
+        <w:rPr>
+          <w:rFonts w:ascii="Arial" w:hAnsi="Arial" w:cs="Arial"/>
+        </w:rPr>
+        <w:t>users, which are either</w:t>
+      </w:r>
+      <w:proofErr w:type="gramEnd"/>
+      <w:r>
+        <w:rPr>
+          <w:rFonts w:ascii="Arial" w:hAnsi="Arial" w:cs="Arial"/>
+        </w:rPr>
+        <w:t xml:space="preserve"> considered an administrative or a general user.</w:t>
+      </w:r>
+      <w:r>
+        <w:rPr>
+          <w:rFonts w:ascii="Arial" w:hAnsi="Arial" w:cs="Arial"/>
+        </w:rPr>
+        <w:t xml:space="preserve"> At </w:t>
+      </w:r>
+      <w:proofErr w:type="gramStart"/>
+      <w:r>
+        <w:rPr>
+          <w:rFonts w:ascii="Arial" w:hAnsi="Arial" w:cs="Arial"/>
+        </w:rPr>
+        <w:t>maximum</w:t>
+      </w:r>
+      <w:proofErr w:type="gramEnd"/>
       <w:r>
         <w:rPr>
           <w:rFonts w:ascii="Arial" w:hAnsi="Arial" w:cs="Arial"/>
@@ -5919,16 +6100,22 @@
         <w:rPr>
           <w:rFonts w:ascii="Arial" w:hAnsi="Arial" w:cs="Arial"/>
         </w:rPr>
-        <w:t xml:space="preserve"> Privileges are the separating factor between these two different categories of users. The privileges of each category are described below.</w:t>
-      </w:r>
-    </w:p>
-    <w:p>
-      <w:pPr>
-        <w:ind w:left="576" w:firstLine="144"/>
-        <w:rPr>
-          <w:rFonts w:ascii="Arial" w:hAnsi="Arial" w:cs="Arial"/>
-        </w:rPr>
-      </w:pPr>
+        <w:t xml:space="preserve"> Privileges are the separating factor between these two different categories of users. The privileges of each category </w:t>
+      </w:r>
+      <w:proofErr w:type="gramStart"/>
+      <w:r>
+        <w:rPr>
+          <w:rFonts w:ascii="Arial" w:hAnsi="Arial" w:cs="Arial"/>
+        </w:rPr>
+        <w:t>are described</w:t>
+      </w:r>
+      <w:proofErr w:type="gramEnd"/>
+      <w:r>
+        <w:rPr>
+          <w:rFonts w:ascii="Arial" w:hAnsi="Arial" w:cs="Arial"/>
+        </w:rPr>
+        <w:t xml:space="preserve"> below.</w:t>
+      </w:r>
     </w:p>
     <w:p>
       <w:pPr>
@@ -5984,8 +6171,9 @@
           <w:sz w:val="24"/>
           <w:szCs w:val="24"/>
         </w:rPr>
-        <w:t>are users who have</w:t>
-      </w:r>
+        <w:t xml:space="preserve">are users who </w:t>
+      </w:r>
+      <w:proofErr w:type="gramStart"/>
       <w:r>
         <w:rPr>
           <w:rFonts w:ascii="Arial" w:hAnsi="Arial" w:cs="Arial"/>
@@ -5994,7 +6182,7 @@
           <w:sz w:val="24"/>
           <w:szCs w:val="24"/>
         </w:rPr>
-        <w:t xml:space="preserve"> been verified by an administrator</w:t>
+        <w:t>have</w:t>
       </w:r>
       <w:r>
         <w:rPr>
@@ -6004,8 +6192,9 @@
           <w:sz w:val="24"/>
           <w:szCs w:val="24"/>
         </w:rPr>
-        <w:t xml:space="preserve"> and</w:t>
-      </w:r>
+        <w:t xml:space="preserve"> been verified</w:t>
+      </w:r>
+      <w:proofErr w:type="gramEnd"/>
       <w:r>
         <w:rPr>
           <w:rFonts w:ascii="Arial" w:hAnsi="Arial" w:cs="Arial"/>
@@ -6014,7 +6203,7 @@
           <w:sz w:val="24"/>
           <w:szCs w:val="24"/>
         </w:rPr>
-        <w:t xml:space="preserve"> may operate the application.</w:t>
+        <w:t xml:space="preserve"> by an administrator</w:t>
       </w:r>
       <w:r>
         <w:rPr>
@@ -6024,7 +6213,7 @@
           <w:sz w:val="24"/>
           <w:szCs w:val="24"/>
         </w:rPr>
-        <w:t xml:space="preserve"> General users will be able to open, view, run</w:t>
+        <w:t xml:space="preserve"> and</w:t>
       </w:r>
       <w:r>
         <w:rPr>
@@ -6034,7 +6223,7 @@
           <w:sz w:val="24"/>
           <w:szCs w:val="24"/>
         </w:rPr>
-        <w:t xml:space="preserve"> schedule</w:t>
+        <w:t xml:space="preserve"> may operate the application.</w:t>
       </w:r>
       <w:r>
         <w:rPr>
@@ -6044,7 +6233,7 @@
           <w:sz w:val="24"/>
           <w:szCs w:val="24"/>
         </w:rPr>
-        <w:t>, reschedule</w:t>
+        <w:t xml:space="preserve"> General users will be able to open, view, run</w:t>
       </w:r>
       <w:r>
         <w:rPr>
@@ -6054,7 +6243,7 @@
           <w:sz w:val="24"/>
           <w:szCs w:val="24"/>
         </w:rPr>
-        <w:t>,</w:t>
+        <w:t xml:space="preserve"> schedule</w:t>
       </w:r>
       <w:r>
         <w:rPr>
@@ -6064,6 +6253,26 @@
           <w:sz w:val="24"/>
           <w:szCs w:val="24"/>
         </w:rPr>
+        <w:t>, reschedule</w:t>
+      </w:r>
+      <w:r>
+        <w:rPr>
+          <w:rFonts w:ascii="Arial" w:hAnsi="Arial" w:cs="Arial"/>
+          <w:b w:val="0"/>
+          <w:i w:val="0"/>
+          <w:sz w:val="24"/>
+          <w:szCs w:val="24"/>
+        </w:rPr>
+        <w:t>,</w:t>
+      </w:r>
+      <w:r>
+        <w:rPr>
+          <w:rFonts w:ascii="Arial" w:hAnsi="Arial" w:cs="Arial"/>
+          <w:b w:val="0"/>
+          <w:i w:val="0"/>
+          <w:sz w:val="24"/>
+          <w:szCs w:val="24"/>
+        </w:rPr>
         <w:t xml:space="preserve"> and modify the schedule.</w:t>
       </w:r>
     </w:p>
@@ -6078,13 +6287,27 @@
           <w:rFonts w:ascii="Arial" w:hAnsi="Arial" w:cs="Arial"/>
         </w:rPr>
         <w:tab/>
-        <w:t xml:space="preserve">Administrators have all the same privileges as the general users with the addition of creation and deletion of </w:t>
-      </w:r>
-      <w:r>
-        <w:rPr>
-          <w:rFonts w:ascii="Arial" w:hAnsi="Arial" w:cs="Arial"/>
-        </w:rPr>
-        <w:t xml:space="preserve"> general users, reset passwords, finalize exam schedule and unlock accounts.</w:t>
+        <w:t xml:space="preserve">Administrators have all the same privileges as the general users with the addition of creation and deletion </w:t>
+      </w:r>
+      <w:proofErr w:type="gramStart"/>
+      <w:r>
+        <w:rPr>
+          <w:rFonts w:ascii="Arial" w:hAnsi="Arial" w:cs="Arial"/>
+        </w:rPr>
+        <w:t xml:space="preserve">of </w:t>
+      </w:r>
+      <w:r>
+        <w:rPr>
+          <w:rFonts w:ascii="Arial" w:hAnsi="Arial" w:cs="Arial"/>
+        </w:rPr>
+        <w:t xml:space="preserve"> general</w:t>
+      </w:r>
+      <w:proofErr w:type="gramEnd"/>
+      <w:r>
+        <w:rPr>
+          <w:rFonts w:ascii="Arial" w:hAnsi="Arial" w:cs="Arial"/>
+        </w:rPr>
+        <w:t xml:space="preserve"> users, reset passwords, finalize exam schedule and unlock accounts.</w:t>
       </w:r>
     </w:p>
     <w:p>
@@ -6177,9 +6400,57 @@
     <w:p>
       <w:pPr>
         <w:ind w:left="576"/>
-      </w:pPr>
-      <w:r>
-        <w:t>The LIFE software is expected to run on a HP pro using the Windows 7 operating system.</w:t>
+        <w:rPr>
+          <w:rFonts w:ascii="Arial" w:hAnsi="Arial" w:cs="Arial"/>
+        </w:rPr>
+      </w:pPr>
+      <w:r>
+        <w:rPr>
+          <w:rFonts w:ascii="Arial" w:hAnsi="Arial" w:cs="Arial"/>
+        </w:rPr>
+        <w:t xml:space="preserve">The LIFE software </w:t>
+      </w:r>
+      <w:proofErr w:type="gramStart"/>
+      <w:r>
+        <w:rPr>
+          <w:rFonts w:ascii="Arial" w:hAnsi="Arial" w:cs="Arial"/>
+        </w:rPr>
+        <w:t>is expected</w:t>
+      </w:r>
+      <w:proofErr w:type="gramEnd"/>
+      <w:r>
+        <w:rPr>
+          <w:rFonts w:ascii="Arial" w:hAnsi="Arial" w:cs="Arial"/>
+        </w:rPr>
+        <w:t xml:space="preserve"> to run on a HP pr</w:t>
+      </w:r>
+      <w:r>
+        <w:rPr>
+          <w:rFonts w:ascii="Arial" w:hAnsi="Arial" w:cs="Arial"/>
+        </w:rPr>
+        <w:t xml:space="preserve">o using the Windows 7 operating </w:t>
+      </w:r>
+    </w:p>
+    <w:p>
+      <w:pPr>
+        <w:ind w:firstLine="36"/>
+        <w:rPr>
+          <w:rFonts w:ascii="Arial" w:hAnsi="Arial" w:cs="Arial"/>
+        </w:rPr>
+      </w:pPr>
+      <w:proofErr w:type="gramStart"/>
+      <w:r>
+        <w:rPr>
+          <w:rFonts w:ascii="Arial" w:hAnsi="Arial" w:cs="Arial"/>
+        </w:rPr>
+        <w:t>system</w:t>
+      </w:r>
+      <w:proofErr w:type="gramEnd"/>
+      <w:r>
+        <w:rPr>
+          <w:rFonts w:ascii="Arial" w:hAnsi="Arial" w:cs="Arial"/>
+        </w:rPr>
+        <w:t>.</w:t>
       </w:r>
     </w:p>
     <w:p>
@@ -6195,7 +6466,6 @@
         <w:rPr>
           <w:rFonts w:ascii="Arial" w:hAnsi="Arial" w:cs="Arial"/>
         </w:rPr>
-        <w:lastRenderedPageBreak/>
         <w:t xml:space="preserve">User </w:t>
       </w:r>
       <w:bookmarkEnd w:id="35"/>
@@ -6238,15 +6508,33 @@
           <w:sz w:val="22"/>
           <w:szCs w:val="22"/>
         </w:rPr>
-        <w:t xml:space="preserve"> for this application can be fou</w:t>
-      </w:r>
+        <w:t xml:space="preserve"> for this application </w:t>
+      </w:r>
+      <w:proofErr w:type="gramStart"/>
       <w:r>
         <w:rPr>
           <w:rFonts w:ascii="Arial" w:hAnsi="Arial" w:cs="Arial"/>
           <w:sz w:val="22"/>
           <w:szCs w:val="22"/>
         </w:rPr>
-        <w:t xml:space="preserve">nd </w:t>
+        <w:t>can be fou</w:t>
+      </w:r>
+      <w:r>
+        <w:rPr>
+          <w:rFonts w:ascii="Arial" w:hAnsi="Arial" w:cs="Arial"/>
+          <w:sz w:val="22"/>
+          <w:szCs w:val="22"/>
+        </w:rPr>
+        <w:t>nd</w:t>
+      </w:r>
+      <w:proofErr w:type="gramEnd"/>
+      <w:r>
+        <w:rPr>
+          <w:rFonts w:ascii="Arial" w:hAnsi="Arial" w:cs="Arial"/>
+          <w:sz w:val="22"/>
+          <w:szCs w:val="22"/>
+        </w:rPr>
+        <w:t xml:space="preserve"> </w:t>
       </w:r>
       <w:r>
         <w:rPr>
@@ -6341,6 +6629,7 @@
           <w:rFonts w:ascii="Arial" w:hAnsi="Arial" w:cs="Arial"/>
           <w:color w:val="FFFFFF"/>
         </w:rPr>
+        <w:lastRenderedPageBreak/>
         <w:t>Specific Requirements</w:t>
       </w:r>
       <w:bookmarkEnd w:id="37"/>
@@ -6357,7 +6646,21 @@
         <w:rPr>
           <w:rFonts w:ascii="Arial" w:hAnsi="Arial" w:cs="Arial"/>
         </w:rPr>
-        <w:t>Descriptions of all functional requirements are described in this section. There are detailed descriptions of all the interfaces in the system and all of the application’s features.</w:t>
+        <w:t xml:space="preserve">Descriptions of all functional requirements </w:t>
+      </w:r>
+      <w:proofErr w:type="gramStart"/>
+      <w:r>
+        <w:rPr>
+          <w:rFonts w:ascii="Arial" w:hAnsi="Arial" w:cs="Arial"/>
+        </w:rPr>
+        <w:t>are described</w:t>
+      </w:r>
+      <w:proofErr w:type="gramEnd"/>
+      <w:r>
+        <w:rPr>
+          <w:rFonts w:ascii="Arial" w:hAnsi="Arial" w:cs="Arial"/>
+        </w:rPr>
+        <w:t xml:space="preserve"> in this section. There are detailed descriptions of all the interfaces in the system and all of the application’s features.</w:t>
       </w:r>
     </w:p>
     <w:p>
@@ -6423,7 +6726,21 @@
         <w:rPr>
           <w:rFonts w:ascii="Arial" w:hAnsi="Arial" w:cs="Arial"/>
         </w:rPr>
-        <w:t xml:space="preserve"> interfaces. Basic prototypes of the user interface are also provided in this section</w:t>
+        <w:t xml:space="preserve"> interfaces. Basic prototypes of the user interface </w:t>
+      </w:r>
+      <w:proofErr w:type="gramStart"/>
+      <w:r>
+        <w:rPr>
+          <w:rFonts w:ascii="Arial" w:hAnsi="Arial" w:cs="Arial"/>
+        </w:rPr>
+        <w:t>are also provided</w:t>
+      </w:r>
+      <w:proofErr w:type="gramEnd"/>
+      <w:r>
+        <w:rPr>
+          <w:rFonts w:ascii="Arial" w:hAnsi="Arial" w:cs="Arial"/>
+        </w:rPr>
+        <w:t xml:space="preserve"> in this section</w:t>
       </w:r>
       <w:r>
         <w:rPr>
@@ -6459,7 +6776,21 @@
         <w:rPr>
           <w:i w:val="0"/>
         </w:rPr>
-        <w:t>A first-time user of L.I.F.E.S. should see the log-in page wh</w:t>
+        <w:t xml:space="preserve">A first-time user of L.I.F.E.S. should see the </w:t>
+      </w:r>
+      <w:proofErr w:type="gramStart"/>
+      <w:r>
+        <w:rPr>
+          <w:i w:val="0"/>
+        </w:rPr>
+        <w:t>log-in</w:t>
+      </w:r>
+      <w:proofErr w:type="gramEnd"/>
+      <w:r>
+        <w:rPr>
+          <w:i w:val="0"/>
+        </w:rPr>
+        <w:t xml:space="preserve"> page wh</w:t>
       </w:r>
       <w:r>
         <w:rPr>
@@ -6483,13 +6814,27 @@
         <w:rPr>
           <w:i w:val="0"/>
         </w:rPr>
-        <w:t xml:space="preserve">. If the user has not </w:t>
-      </w:r>
-      <w:r>
-        <w:rPr>
-          <w:i w:val="0"/>
-        </w:rPr>
-        <w:t>been registered by the VPAA</w:t>
+        <w:t xml:space="preserve">. If the user </w:t>
+      </w:r>
+      <w:proofErr w:type="gramStart"/>
+      <w:r>
+        <w:rPr>
+          <w:i w:val="0"/>
+        </w:rPr>
+        <w:t xml:space="preserve">has not </w:t>
+      </w:r>
+      <w:r>
+        <w:rPr>
+          <w:i w:val="0"/>
+        </w:rPr>
+        <w:t>been registered</w:t>
+      </w:r>
+      <w:proofErr w:type="gramEnd"/>
+      <w:r>
+        <w:rPr>
+          <w:i w:val="0"/>
+        </w:rPr>
+        <w:t xml:space="preserve"> by the VPAA</w:t>
       </w:r>
       <w:r>
         <w:rPr>
@@ -6549,7 +6894,21 @@
         <w:rPr>
           <w:i w:val="0"/>
         </w:rPr>
-        <w:t xml:space="preserve"> directly when the application is opened. Here the user chooses the type of search he/she wants to conduct.</w:t>
+        <w:t xml:space="preserve"> directly when the application </w:t>
+      </w:r>
+      <w:proofErr w:type="gramStart"/>
+      <w:r>
+        <w:rPr>
+          <w:i w:val="0"/>
+        </w:rPr>
+        <w:t>is opened</w:t>
+      </w:r>
+      <w:proofErr w:type="gramEnd"/>
+      <w:r>
+        <w:rPr>
+          <w:i w:val="0"/>
+        </w:rPr>
+        <w:t>. Here the user chooses the type of search he/she wants to conduct.</w:t>
       </w:r>
     </w:p>
     <w:p>
@@ -6574,19 +6933,47 @@
         <w:rPr>
           <w:i w:val="0"/>
         </w:rPr>
-        <w:t>The main interface will have a table that will display a generated schedule. Above the tab</w:t>
-      </w:r>
-      <w:r>
-        <w:rPr>
-          <w:i w:val="0"/>
-        </w:rPr>
-        <w:t>le there will be two buttons to</w:t>
-      </w:r>
-      <w:r>
-        <w:rPr>
-          <w:i w:val="0"/>
-        </w:rPr>
-        <w:t xml:space="preserve"> select the two input files. Below the table there will be a button to generate an exam schedule and a button to reschedule the currently displayed schedule</w:t>
+        <w:t xml:space="preserve">The main interface will have a table that will display a generated schedule. Above the </w:t>
+      </w:r>
+      <w:proofErr w:type="gramStart"/>
+      <w:r>
+        <w:rPr>
+          <w:i w:val="0"/>
+        </w:rPr>
+        <w:t>tab</w:t>
+      </w:r>
+      <w:r>
+        <w:rPr>
+          <w:i w:val="0"/>
+        </w:rPr>
+        <w:t>le</w:t>
+      </w:r>
+      <w:proofErr w:type="gramEnd"/>
+      <w:r>
+        <w:rPr>
+          <w:i w:val="0"/>
+        </w:rPr>
+        <w:t xml:space="preserve"> there will be two buttons to</w:t>
+      </w:r>
+      <w:r>
+        <w:rPr>
+          <w:i w:val="0"/>
+        </w:rPr>
+        <w:t xml:space="preserve"> select the two input files. Below the </w:t>
+      </w:r>
+      <w:proofErr w:type="gramStart"/>
+      <w:r>
+        <w:rPr>
+          <w:i w:val="0"/>
+        </w:rPr>
+        <w:t>table</w:t>
+      </w:r>
+      <w:proofErr w:type="gramEnd"/>
+      <w:r>
+        <w:rPr>
+          <w:i w:val="0"/>
+        </w:rPr>
+        <w:t xml:space="preserve"> there will be a button to generate an exam schedule and a button to reschedule the currently displayed schedule</w:t>
       </w:r>
       <w:r>
         <w:rPr>
@@ -6634,7 +7021,21 @@
         <w:rPr>
           <w:i w:val="0"/>
         </w:rPr>
-        <w:t>. Under the file option there will be the sub options: new, open, save, save as, print, and close. The main interface will contain the following dialogs.</w:t>
+        <w:t xml:space="preserve">. Under the </w:t>
+      </w:r>
+      <w:proofErr w:type="gramStart"/>
+      <w:r>
+        <w:rPr>
+          <w:i w:val="0"/>
+        </w:rPr>
+        <w:t>file</w:t>
+      </w:r>
+      <w:proofErr w:type="gramEnd"/>
+      <w:r>
+        <w:rPr>
+          <w:i w:val="0"/>
+        </w:rPr>
+        <w:t xml:space="preserve"> option there will be the sub options: new, open, save, save as, print, and close. The main interface will contain the following dialogs.</w:t>
       </w:r>
     </w:p>
     <w:p>
@@ -6697,24 +7098,6 @@
           <w:i w:val="0"/>
         </w:rPr>
       </w:pPr>
-      <w:r>
-        <w:rPr>
-          <w:i w:val="0"/>
-        </w:rPr>
-        <w:t xml:space="preserve">Open </w:t>
-      </w:r>
-      <w:r>
-        <w:rPr>
-          <w:i w:val="0"/>
-        </w:rPr>
-        <w:t>File Dialog</w:t>
-      </w:r>
-      <w:r>
-        <w:rPr>
-          <w:i w:val="0"/>
-        </w:rPr>
-        <w:t>f</w:t>
-      </w:r>
     </w:p>
     <w:p>
       <w:pPr>
@@ -6728,6 +7111,27 @@
         <w:rPr>
           <w:i w:val="0"/>
         </w:rPr>
+        <w:t xml:space="preserve">Open </w:t>
+      </w:r>
+      <w:r>
+        <w:rPr>
+          <w:i w:val="0"/>
+        </w:rPr>
+        <w:t>File Dialog</w:t>
+      </w:r>
+    </w:p>
+    <w:p>
+      <w:pPr>
+        <w:pStyle w:val="template"/>
+        <w:jc w:val="both"/>
+        <w:rPr>
+          <w:i w:val="0"/>
+        </w:rPr>
+      </w:pPr>
+      <w:r>
+        <w:rPr>
+          <w:i w:val="0"/>
+        </w:rPr>
         <w:tab/>
         <w:t>The open file dialog will prompt the user to enter a file name or search for the required file. This dialog will contain the buttons open and cancel.</w:t>
       </w:r>
@@ -6740,12 +7144,6 @@
           <w:i w:val="0"/>
         </w:rPr>
       </w:pPr>
-      <w:r>
-        <w:rPr>
-          <w:i w:val="0"/>
-        </w:rPr>
-        <w:t>Save File Dialog</w:t>
-      </w:r>
     </w:p>
     <w:p>
       <w:pPr>
@@ -6759,6 +7157,21 @@
         <w:rPr>
           <w:i w:val="0"/>
         </w:rPr>
+        <w:t>Save File Dialog</w:t>
+      </w:r>
+    </w:p>
+    <w:p>
+      <w:pPr>
+        <w:pStyle w:val="template"/>
+        <w:jc w:val="both"/>
+        <w:rPr>
+          <w:i w:val="0"/>
+        </w:rPr>
+      </w:pPr>
+      <w:r>
+        <w:rPr>
+          <w:i w:val="0"/>
+        </w:rPr>
         <w:tab/>
         <w:t>The save file dialog will ask the user for the filename and the format to save the file. S dialog will contain the buttons save and cancel.</w:t>
       </w:r>
@@ -6771,12 +7184,6 @@
           <w:i w:val="0"/>
         </w:rPr>
       </w:pPr>
-      <w:r>
-        <w:rPr>
-          <w:i w:val="0"/>
-        </w:rPr>
-        <w:t>Print Dialog</w:t>
-      </w:r>
     </w:p>
     <w:p>
       <w:pPr>
@@ -6790,8 +7197,7 @@
         <w:rPr>
           <w:i w:val="0"/>
         </w:rPr>
-        <w:tab/>
-        <w:t>The print dialog will ask for the printer to print to.</w:t>
+        <w:t>Print Dialog</w:t>
       </w:r>
     </w:p>
     <w:p>
@@ -6806,7 +7212,22 @@
         <w:rPr>
           <w:i w:val="0"/>
         </w:rPr>
-        <w:t>Error Dialog</w:t>
+        <w:tab/>
+        <w:t xml:space="preserve">The print dialog will ask </w:t>
+      </w:r>
+      <w:proofErr w:type="gramStart"/>
+      <w:r>
+        <w:rPr>
+          <w:i w:val="0"/>
+        </w:rPr>
+        <w:t>for the</w:t>
+      </w:r>
+      <w:proofErr w:type="gramEnd"/>
+      <w:r>
+        <w:rPr>
+          <w:i w:val="0"/>
+        </w:rPr>
+        <w:t xml:space="preserve"> printer to print to.</w:t>
       </w:r>
     </w:p>
     <w:p>
@@ -6817,6 +7238,30 @@
           <w:i w:val="0"/>
         </w:rPr>
       </w:pPr>
+    </w:p>
+    <w:p>
+      <w:pPr>
+        <w:pStyle w:val="template"/>
+        <w:jc w:val="both"/>
+        <w:rPr>
+          <w:i w:val="0"/>
+        </w:rPr>
+      </w:pPr>
+      <w:r>
+        <w:rPr>
+          <w:i w:val="0"/>
+        </w:rPr>
+        <w:t>Error Dialog</w:t>
+      </w:r>
+    </w:p>
+    <w:p>
+      <w:pPr>
+        <w:pStyle w:val="template"/>
+        <w:jc w:val="both"/>
+        <w:rPr>
+          <w:i w:val="0"/>
+        </w:rPr>
+      </w:pPr>
       <w:r>
         <w:rPr>
           <w:i w:val="0"/>
@@ -6845,12 +7290,6 @@
           <w:i w:val="0"/>
         </w:rPr>
       </w:pPr>
-      <w:r>
-        <w:rPr>
-          <w:i w:val="0"/>
-        </w:rPr>
-        <w:t>Data input dialog</w:t>
-      </w:r>
     </w:p>
     <w:p>
       <w:pPr>
@@ -6864,9 +7303,33 @@
         <w:rPr>
           <w:i w:val="0"/>
         </w:rPr>
+        <w:t>Data input dialog</w:t>
+      </w:r>
+    </w:p>
+    <w:p>
+      <w:pPr>
+        <w:pStyle w:val="template"/>
+        <w:jc w:val="both"/>
+        <w:rPr>
+          <w:i w:val="0"/>
+        </w:rPr>
+      </w:pPr>
+      <w:r>
+        <w:rPr>
+          <w:i w:val="0"/>
+        </w:rPr>
         <w:tab/>
         <w:t>The data input dialog will prompt the user to enter the data that would otherwise be in the first file that is required for the exam schedule.</w:t>
       </w:r>
+    </w:p>
+    <w:p>
+      <w:pPr>
+        <w:pStyle w:val="template"/>
+        <w:jc w:val="both"/>
+        <w:rPr>
+          <w:i w:val="0"/>
+        </w:rPr>
+      </w:pPr>
     </w:p>
     <w:p>
       <w:pPr>
@@ -6881,104 +7344,260 @@
         <w:rPr>
           <w:i w:val="0"/>
         </w:rPr>
+        <w:t>All</w:t>
+      </w:r>
+      <w:r>
+        <w:rPr>
+          <w:i w:val="0"/>
+        </w:rPr>
+        <w:t xml:space="preserve"> colors and logos</w:t>
+      </w:r>
+      <w:r>
+        <w:rPr>
+          <w:i w:val="0"/>
+        </w:rPr>
+        <w:t xml:space="preserve"> used in</w:t>
+      </w:r>
+      <w:r>
+        <w:rPr>
+          <w:i w:val="0"/>
+        </w:rPr>
+        <w:t xml:space="preserve"> </w:t>
+      </w:r>
+      <w:r>
+        <w:rPr>
+          <w:i w:val="0"/>
+        </w:rPr>
+        <w:t>L.I.F.E.S.</w:t>
+      </w:r>
+      <w:r>
+        <w:rPr>
+          <w:i w:val="0"/>
+        </w:rPr>
+        <w:t xml:space="preserve"> will </w:t>
+      </w:r>
+      <w:r>
+        <w:rPr>
+          <w:i w:val="0"/>
+        </w:rPr>
+        <w:t>adhere to th</w:t>
+      </w:r>
+      <w:r>
+        <w:rPr>
+          <w:i w:val="0"/>
+        </w:rPr>
+        <w:t xml:space="preserve">e University of North Alabama </w:t>
+      </w:r>
+      <w:r>
+        <w:rPr>
+          <w:i w:val="0"/>
+        </w:rPr>
+        <w:t>g</w:t>
+      </w:r>
+      <w:r>
+        <w:rPr>
+          <w:i w:val="0"/>
+        </w:rPr>
+        <w:t>raphics standards.</w:t>
+      </w:r>
+      <w:r>
+        <w:rPr>
+          <w:i w:val="0"/>
+        </w:rPr>
+        <w:t xml:space="preserve"> </w:t>
+      </w:r>
+      <w:r>
+        <w:rPr>
+          <w:i w:val="0"/>
+        </w:rPr>
+        <w:t xml:space="preserve">Examples </w:t>
+      </w:r>
+      <w:r>
+        <w:rPr>
+          <w:i w:val="0"/>
+        </w:rPr>
+        <w:t>of the</w:t>
+      </w:r>
+      <w:r>
+        <w:rPr>
+          <w:i w:val="0"/>
+        </w:rPr>
+        <w:t>se</w:t>
+      </w:r>
+      <w:r>
+        <w:rPr>
+          <w:i w:val="0"/>
+        </w:rPr>
+        <w:t xml:space="preserve"> </w:t>
+      </w:r>
+      <w:r>
+        <w:rPr>
+          <w:i w:val="0"/>
+        </w:rPr>
+        <w:t>interfaces are in the</w:t>
+      </w:r>
+      <w:r>
+        <w:rPr>
+          <w:i w:val="0"/>
+        </w:rPr>
+        <w:t xml:space="preserve"> appendix. </w:t>
+      </w:r>
+    </w:p>
+    <w:p>
+      <w:pPr>
+        <w:pStyle w:val="Heading3"/>
+        <w:rPr>
+          <w:rFonts w:ascii="Arial" w:hAnsi="Arial" w:cs="Arial"/>
+        </w:rPr>
+      </w:pPr>
+      <w:bookmarkStart w:id="40" w:name="_Toc439994684"/>
+      <w:r>
+        <w:rPr>
+          <w:rFonts w:ascii="Arial" w:hAnsi="Arial" w:cs="Arial"/>
+        </w:rPr>
+        <w:t>Hardware Interfaces</w:t>
+      </w:r>
+      <w:bookmarkEnd w:id="40"/>
+    </w:p>
+    <w:p>
+      <w:pPr>
+        <w:ind w:firstLine="720"/>
+        <w:rPr>
+          <w:rFonts w:ascii="Arial" w:hAnsi="Arial" w:cs="Arial"/>
+        </w:rPr>
+      </w:pPr>
+      <w:r>
+        <w:rPr>
+          <w:rFonts w:ascii="Arial" w:hAnsi="Arial" w:cs="Arial"/>
+        </w:rPr>
         <w:lastRenderedPageBreak/>
-        <w:t>All</w:t>
-      </w:r>
-      <w:r>
-        <w:rPr>
-          <w:i w:val="0"/>
-        </w:rPr>
-        <w:t xml:space="preserve"> colors and logos</w:t>
-      </w:r>
-      <w:r>
-        <w:rPr>
-          <w:i w:val="0"/>
-        </w:rPr>
-        <w:t xml:space="preserve"> used in</w:t>
-      </w:r>
-      <w:r>
-        <w:rPr>
-          <w:i w:val="0"/>
+        <w:t>The product will be able to communicate with printers through libraries available to the programming language of choice.</w:t>
+      </w:r>
+    </w:p>
+    <w:p>
+      <w:pPr>
+        <w:pStyle w:val="Heading3"/>
+        <w:rPr>
+          <w:rFonts w:ascii="Arial" w:hAnsi="Arial" w:cs="Arial"/>
+        </w:rPr>
+      </w:pPr>
+      <w:bookmarkStart w:id="41" w:name="_Toc439994685"/>
+      <w:r>
+        <w:rPr>
+          <w:rFonts w:ascii="Arial" w:hAnsi="Arial" w:cs="Arial"/>
+        </w:rPr>
+        <w:t>Software Interfaces</w:t>
+      </w:r>
+      <w:bookmarkEnd w:id="41"/>
+    </w:p>
+    <w:p>
+      <w:pPr>
+        <w:rPr>
+          <w:rFonts w:ascii="Arial" w:hAnsi="Arial" w:cs="Arial"/>
+        </w:rPr>
+      </w:pPr>
+      <w:r>
+        <w:rPr>
+          <w:rFonts w:ascii="Arial" w:hAnsi="Arial" w:cs="Arial"/>
         </w:rPr>
         <w:t xml:space="preserve"> </w:t>
       </w:r>
       <w:r>
         <w:rPr>
-          <w:i w:val="0"/>
-        </w:rPr>
-        <w:t>L.I.F.E.S.</w:t>
-      </w:r>
-      <w:r>
-        <w:rPr>
-          <w:i w:val="0"/>
-        </w:rPr>
-        <w:t xml:space="preserve"> will </w:t>
-      </w:r>
-      <w:r>
-        <w:rPr>
-          <w:i w:val="0"/>
-        </w:rPr>
-        <w:t>adhere to th</w:t>
-      </w:r>
-      <w:r>
-        <w:rPr>
-          <w:i w:val="0"/>
-        </w:rPr>
-        <w:t xml:space="preserve">e University of North Alabama </w:t>
-      </w:r>
-      <w:r>
-        <w:rPr>
-          <w:i w:val="0"/>
-        </w:rPr>
-        <w:t>g</w:t>
-      </w:r>
-      <w:r>
-        <w:rPr>
-          <w:i w:val="0"/>
-        </w:rPr>
-        <w:t>raphics standards.</w:t>
-      </w:r>
-      <w:r>
-        <w:rPr>
-          <w:i w:val="0"/>
+          <w:rFonts w:ascii="Arial" w:hAnsi="Arial" w:cs="Arial"/>
+        </w:rPr>
+        <w:tab/>
+      </w:r>
+      <w:r>
+        <w:rPr>
+          <w:rFonts w:ascii="Arial" w:hAnsi="Arial" w:cs="Arial"/>
+        </w:rPr>
+        <w:t>The product will be able to communicate with the Windows 7 operating system and link with libraries to link with a printer.</w:t>
+      </w:r>
+    </w:p>
+    <w:p>
+      <w:pPr>
+        <w:pStyle w:val="Heading2"/>
+        <w:rPr>
+          <w:rFonts w:ascii="Arial" w:hAnsi="Arial" w:cs="Arial"/>
+        </w:rPr>
+      </w:pPr>
+      <w:bookmarkStart w:id="42" w:name="_Toc113291706"/>
+      <w:r>
+        <w:rPr>
+          <w:rFonts w:ascii="Arial" w:hAnsi="Arial" w:cs="Arial"/>
+        </w:rPr>
+        <w:t>Functional Requirements</w:t>
+      </w:r>
+      <w:bookmarkEnd w:id="42"/>
+    </w:p>
+    <w:p>
+      <w:pPr>
+        <w:ind w:firstLine="720"/>
+        <w:rPr>
+          <w:rFonts w:ascii="Arial" w:hAnsi="Arial" w:cs="Arial"/>
+        </w:rPr>
+      </w:pPr>
+      <w:r>
+        <w:rPr>
+          <w:rFonts w:ascii="Arial" w:hAnsi="Arial" w:cs="Arial"/>
+        </w:rPr>
+        <w:t xml:space="preserve">The </w:t>
+      </w:r>
+      <w:r>
+        <w:rPr>
+          <w:rFonts w:ascii="Arial" w:hAnsi="Arial" w:cs="Arial"/>
+        </w:rPr>
+        <w:t>L.I.F.E.S</w:t>
+      </w:r>
+      <w:r>
+        <w:rPr>
+          <w:rFonts w:ascii="Arial" w:hAnsi="Arial" w:cs="Arial"/>
+          <w:b/>
         </w:rPr>
         <w:t xml:space="preserve"> </w:t>
       </w:r>
       <w:r>
         <w:rPr>
-          <w:i w:val="0"/>
-        </w:rPr>
-        <w:t xml:space="preserve">Examples </w:t>
-      </w:r>
-      <w:r>
-        <w:rPr>
-          <w:i w:val="0"/>
-        </w:rPr>
-        <w:t>of the</w:t>
-      </w:r>
-      <w:r>
-        <w:rPr>
-          <w:i w:val="0"/>
-        </w:rPr>
-        <w:t>se</w:t>
-      </w:r>
-      <w:r>
-        <w:rPr>
-          <w:i w:val="0"/>
+          <w:rFonts w:ascii="Arial" w:hAnsi="Arial" w:cs="Arial"/>
+        </w:rPr>
+        <w:t>application will allow its users to create a final exam schedule that will make use of data from previous similar semesters to determine trends in popular class times.</w:t>
+      </w:r>
+      <w:r>
+        <w:rPr>
+          <w:rFonts w:ascii="Arial" w:hAnsi="Arial" w:cs="Arial"/>
         </w:rPr>
         <w:t xml:space="preserve"> </w:t>
       </w:r>
       <w:r>
         <w:rPr>
-          <w:i w:val="0"/>
-        </w:rPr>
-        <w:t>interfaces are in the</w:t>
-      </w:r>
-      <w:r>
-        <w:rPr>
-          <w:i w:val="0"/>
-        </w:rPr>
-        <w:t xml:space="preserve"> appendix. </w:t>
+          <w:rFonts w:ascii="Arial" w:hAnsi="Arial" w:cs="Arial"/>
+        </w:rPr>
+        <w:t>The application has two levels of users: General User</w:t>
+      </w:r>
+      <w:r>
+        <w:rPr>
+          <w:rFonts w:ascii="Arial" w:hAnsi="Arial" w:cs="Arial"/>
+        </w:rPr>
+        <w:t xml:space="preserve">s and </w:t>
+      </w:r>
+      <w:r>
+        <w:rPr>
+          <w:rFonts w:ascii="Arial" w:hAnsi="Arial" w:cs="Arial"/>
+        </w:rPr>
+        <w:t>Administrator</w:t>
+      </w:r>
+      <w:r>
+        <w:rPr>
+          <w:rFonts w:ascii="Arial" w:hAnsi="Arial" w:cs="Arial"/>
+        </w:rPr>
+        <w:t>s</w:t>
+      </w:r>
+      <w:r>
+        <w:rPr>
+          <w:rFonts w:ascii="Arial" w:hAnsi="Arial" w:cs="Arial"/>
+        </w:rPr>
+        <w:t>.</w:t>
       </w:r>
     </w:p>
     <w:p>
@@ -6988,14 +7607,12 @@
           <w:rFonts w:ascii="Arial" w:hAnsi="Arial" w:cs="Arial"/>
         </w:rPr>
       </w:pPr>
-      <w:bookmarkStart w:id="40" w:name="_Toc439994684"/>
-      <w:r>
-        <w:rPr>
-          <w:rFonts w:ascii="Arial" w:hAnsi="Arial" w:cs="Arial"/>
-        </w:rPr>
-        <w:t>Hardware Interfaces</w:t>
-      </w:r>
-      <w:bookmarkEnd w:id="40"/>
+      <w:r>
+        <w:rPr>
+          <w:rFonts w:ascii="Arial" w:hAnsi="Arial" w:cs="Arial"/>
+        </w:rPr>
+        <w:t>Authentication System</w:t>
+      </w:r>
     </w:p>
     <w:p>
       <w:pPr>
@@ -7008,202 +7625,21 @@
         <w:rPr>
           <w:rFonts w:ascii="Arial" w:hAnsi="Arial" w:cs="Arial"/>
         </w:rPr>
-        <w:t>The product will be able to communicate with printers through libraries available to the programming language of choice.</w:t>
-      </w:r>
-    </w:p>
-    <w:p>
-      <w:pPr>
-        <w:rPr>
-          <w:rFonts w:ascii="Arial" w:hAnsi="Arial" w:cs="Arial"/>
-        </w:rPr>
-      </w:pPr>
-    </w:p>
-    <w:p>
-      <w:pPr>
-        <w:pStyle w:val="Heading3"/>
-        <w:rPr>
-          <w:rFonts w:ascii="Arial" w:hAnsi="Arial" w:cs="Arial"/>
-        </w:rPr>
-      </w:pPr>
-      <w:bookmarkStart w:id="41" w:name="_Toc439994685"/>
-      <w:r>
-        <w:rPr>
-          <w:rFonts w:ascii="Arial" w:hAnsi="Arial" w:cs="Arial"/>
-        </w:rPr>
-        <w:t>Software Interfaces</w:t>
-      </w:r>
-      <w:bookmarkEnd w:id="41"/>
-      <w:r>
-        <w:rPr>
-          <w:rFonts w:ascii="Arial" w:hAnsi="Arial" w:cs="Arial"/>
-        </w:rPr>
-        <w:br/>
-      </w:r>
-    </w:p>
-    <w:p>
-      <w:pPr>
-        <w:ind w:left="720"/>
-        <w:rPr>
-          <w:rFonts w:ascii="Arial" w:hAnsi="Arial" w:cs="Arial"/>
-        </w:rPr>
-      </w:pPr>
-      <w:r>
-        <w:rPr>
-          <w:rFonts w:ascii="Arial" w:hAnsi="Arial" w:cs="Arial"/>
-        </w:rPr>
-        <w:t xml:space="preserve"> The product will be able to communicate with the Windows 7 operating system and link </w:t>
-      </w:r>
-    </w:p>
-    <w:p>
-      <w:pPr>
-        <w:rPr>
-          <w:rFonts w:ascii="Arial" w:hAnsi="Arial" w:cs="Arial"/>
-        </w:rPr>
-      </w:pPr>
-      <w:r>
-        <w:rPr>
-          <w:rFonts w:ascii="Arial" w:hAnsi="Arial" w:cs="Arial"/>
-        </w:rPr>
-        <w:t>with libraries to link with a printer.</w:t>
-      </w:r>
-    </w:p>
-    <w:p>
-      <w:pPr>
-        <w:pStyle w:val="template"/>
-        <w:tabs>
-          <w:tab w:val="left" w:pos="1815"/>
-        </w:tabs>
-        <w:jc w:val="both"/>
-        <w:rPr>
-          <w:color w:val="0000FF"/>
-        </w:rPr>
-      </w:pPr>
-      <w:r>
-        <w:rPr>
-          <w:color w:val="0000FF"/>
-        </w:rPr>
-        <w:tab/>
-      </w:r>
-    </w:p>
-    <w:p>
-      <w:pPr>
-        <w:pStyle w:val="template"/>
-        <w:rPr>
-          <w:i w:val="0"/>
-        </w:rPr>
-      </w:pPr>
-    </w:p>
-    <w:p>
-      <w:pPr>
-        <w:pStyle w:val="Heading2"/>
-        <w:rPr>
-          <w:rFonts w:ascii="Arial" w:hAnsi="Arial" w:cs="Arial"/>
-        </w:rPr>
-      </w:pPr>
-      <w:bookmarkStart w:id="42" w:name="_Toc113291706"/>
-      <w:r>
-        <w:rPr>
-          <w:rFonts w:ascii="Arial" w:hAnsi="Arial" w:cs="Arial"/>
-        </w:rPr>
-        <w:t>Functional Requirements</w:t>
-      </w:r>
-      <w:bookmarkEnd w:id="42"/>
-    </w:p>
-    <w:p>
-      <w:pPr>
-        <w:ind w:firstLine="576"/>
-        <w:rPr>
-          <w:rFonts w:ascii="Arial" w:hAnsi="Arial" w:cs="Arial"/>
-        </w:rPr>
-      </w:pPr>
-      <w:r>
-        <w:rPr>
-          <w:rFonts w:ascii="Arial" w:hAnsi="Arial" w:cs="Arial"/>
-        </w:rPr>
-        <w:t xml:space="preserve">The </w:t>
-      </w:r>
-      <w:r>
-        <w:rPr>
-          <w:rFonts w:ascii="Arial" w:hAnsi="Arial" w:cs="Arial"/>
-        </w:rPr>
-        <w:t>L.I.F.E.S</w:t>
-      </w:r>
-      <w:r>
-        <w:rPr>
-          <w:rFonts w:ascii="Arial" w:hAnsi="Arial" w:cs="Arial"/>
-          <w:b/>
-        </w:rPr>
-        <w:t xml:space="preserve"> </w:t>
-      </w:r>
-      <w:r>
-        <w:rPr>
-          <w:rFonts w:ascii="Arial" w:hAnsi="Arial" w:cs="Arial"/>
-        </w:rPr>
-        <w:t>application will allow its users to create a final exam schedule that will make use of data from previous similar semesters to determine trends in popular class times.</w:t>
-      </w:r>
-      <w:r>
-        <w:rPr>
-          <w:rFonts w:ascii="Arial" w:hAnsi="Arial" w:cs="Arial"/>
-        </w:rPr>
-        <w:t xml:space="preserve"> </w:t>
-      </w:r>
-      <w:r>
-        <w:rPr>
-          <w:rFonts w:ascii="Arial" w:hAnsi="Arial" w:cs="Arial"/>
-        </w:rPr>
-        <w:t>The application has two levels of users: General User</w:t>
-      </w:r>
-      <w:r>
-        <w:rPr>
-          <w:rFonts w:ascii="Arial" w:hAnsi="Arial" w:cs="Arial"/>
-        </w:rPr>
-        <w:t xml:space="preserve">s and </w:t>
-      </w:r>
-      <w:r>
-        <w:rPr>
-          <w:rFonts w:ascii="Arial" w:hAnsi="Arial" w:cs="Arial"/>
-        </w:rPr>
-        <w:t>Administrator</w:t>
-      </w:r>
-      <w:r>
-        <w:rPr>
-          <w:rFonts w:ascii="Arial" w:hAnsi="Arial" w:cs="Arial"/>
-        </w:rPr>
-        <w:t>s</w:t>
-      </w:r>
-      <w:r>
-        <w:rPr>
-          <w:rFonts w:ascii="Arial" w:hAnsi="Arial" w:cs="Arial"/>
-        </w:rPr>
-        <w:t>.</w:t>
-      </w:r>
-    </w:p>
-    <w:p>
-      <w:pPr>
-        <w:pStyle w:val="Heading3"/>
-        <w:rPr>
-          <w:rFonts w:ascii="Arial" w:hAnsi="Arial" w:cs="Arial"/>
-        </w:rPr>
-      </w:pPr>
-      <w:r>
-        <w:rPr>
-          <w:rFonts w:ascii="Arial" w:hAnsi="Arial" w:cs="Arial"/>
-        </w:rPr>
-        <w:t>Authentication System</w:t>
-      </w:r>
-    </w:p>
-    <w:p>
-      <w:pPr>
-        <w:ind w:left="720" w:firstLine="144"/>
-        <w:rPr>
-          <w:rFonts w:ascii="Arial" w:hAnsi="Arial" w:cs="Arial"/>
-        </w:rPr>
-      </w:pPr>
-      <w:r>
-        <w:rPr>
-          <w:rFonts w:ascii="Arial" w:hAnsi="Arial" w:cs="Arial"/>
-        </w:rPr>
-        <w:t>The user will be prompted for a username and password. The username must be the users’ University of North Alabama email. The password must be between seven and nine characters long. The password must start with a</w:t>
+        <w:t xml:space="preserve">The user </w:t>
+      </w:r>
+      <w:proofErr w:type="gramStart"/>
+      <w:r>
+        <w:rPr>
+          <w:rFonts w:ascii="Arial" w:hAnsi="Arial" w:cs="Arial"/>
+        </w:rPr>
+        <w:t>will be prompted</w:t>
+      </w:r>
+      <w:proofErr w:type="gramEnd"/>
+      <w:r>
+        <w:rPr>
+          <w:rFonts w:ascii="Arial" w:hAnsi="Arial" w:cs="Arial"/>
+        </w:rPr>
+        <w:t xml:space="preserve"> for a username and password. The username must be the users’ University of North Alabama email. The password must be between seven and nine characters long. The password must start with a</w:t>
       </w:r>
       <w:r>
         <w:rPr>
@@ -7251,7 +7687,21 @@
         <w:rPr>
           <w:rFonts w:ascii="Arial" w:hAnsi="Arial" w:cs="Arial"/>
         </w:rPr>
-        <w:t xml:space="preserve"> of the following *,# and $.</w:t>
+        <w:t xml:space="preserve"> of the following *</w:t>
+      </w:r>
+      <w:proofErr w:type="gramStart"/>
+      <w:r>
+        <w:rPr>
+          <w:rFonts w:ascii="Arial" w:hAnsi="Arial" w:cs="Arial"/>
+        </w:rPr>
+        <w:t>,#</w:t>
+      </w:r>
+      <w:proofErr w:type="gramEnd"/>
+      <w:r>
+        <w:rPr>
+          <w:rFonts w:ascii="Arial" w:hAnsi="Arial" w:cs="Arial"/>
+        </w:rPr>
+        <w:t xml:space="preserve"> and $.</w:t>
       </w:r>
       <w:r>
         <w:rPr>
@@ -7299,6 +7749,9 @@
     </w:p>
     <w:p>
       <w:pPr>
+        <w:tabs>
+          <w:tab w:val="left" w:pos="0"/>
+        </w:tabs>
         <w:ind w:left="720"/>
         <w:rPr>
           <w:rFonts w:ascii="Arial" w:hAnsi="Arial" w:cs="Arial"/>
@@ -7314,16 +7767,14 @@
         <w:rPr>
           <w:rFonts w:ascii="Arial" w:hAnsi="Arial" w:cs="Arial"/>
         </w:rPr>
-        <w:t xml:space="preserve"> They will be able to choose the entire schedule or a single day.</w:t>
-      </w:r>
-    </w:p>
-    <w:p>
-      <w:pPr>
-        <w:ind w:left="720"/>
-        <w:rPr>
-          <w:rFonts w:ascii="Arial" w:hAnsi="Arial" w:cs="Arial"/>
-        </w:rPr>
-      </w:pPr>
+        <w:t xml:space="preserve"> They will be </w:t>
+      </w:r>
+      <w:r>
+        <w:rPr>
+          <w:rFonts w:ascii="Arial" w:hAnsi="Arial" w:cs="Arial"/>
+        </w:rPr>
+        <w:t>able to choose the entire schedule or a single day.</w:t>
+      </w:r>
     </w:p>
     <w:p>
       <w:pPr>
@@ -7364,13 +7815,6 @@
     </w:p>
     <w:p>
       <w:pPr>
-        <w:rPr>
-          <w:rFonts w:ascii="Arial" w:hAnsi="Arial" w:cs="Arial"/>
-        </w:rPr>
-      </w:pPr>
-    </w:p>
-    <w:p>
-      <w:pPr>
         <w:pStyle w:val="Heading5"/>
         <w:rPr>
           <w:sz w:val="24"/>
@@ -7385,13 +7829,7 @@
         <w:t>Reschedule</w:t>
       </w:r>
     </w:p>
-    <w:p>
-      <w:pPr>
-        <w:rPr>
-          <w:rFonts w:ascii="Arial" w:hAnsi="Arial" w:cs="Arial"/>
-        </w:rPr>
-      </w:pPr>
-    </w:p>
+    <w:p/>
     <w:p>
       <w:pPr>
         <w:ind w:left="720"/>
@@ -7446,7 +7884,6 @@
         <w:rPr>
           <w:rFonts w:ascii="Arial" w:hAnsi="Arial" w:cs="Arial"/>
         </w:rPr>
-        <w:lastRenderedPageBreak/>
         <w:t>A user will be able to swap final time slots.</w:t>
       </w:r>
     </w:p>
@@ -7489,20 +7926,28 @@
         <w:rPr>
           <w:rFonts w:ascii="Arial" w:hAnsi="Arial" w:cs="Arial"/>
         </w:rPr>
-        <w:t xml:space="preserve"> be</w:t>
-      </w:r>
-      <w:r>
-        <w:rPr>
-          <w:rFonts w:ascii="Arial" w:hAnsi="Arial" w:cs="Arial"/>
-        </w:rPr>
         <w:t xml:space="preserve"> </w:t>
       </w:r>
+      <w:proofErr w:type="gramStart"/>
+      <w:r>
+        <w:rPr>
+          <w:rFonts w:ascii="Arial" w:hAnsi="Arial" w:cs="Arial"/>
+        </w:rPr>
+        <w:t>be</w:t>
+      </w:r>
+      <w:r>
+        <w:rPr>
+          <w:rFonts w:ascii="Arial" w:hAnsi="Arial" w:cs="Arial"/>
+        </w:rPr>
+        <w:t xml:space="preserve"> </w:t>
+      </w:r>
       <w:r>
         <w:rPr>
           <w:rFonts w:ascii="Arial" w:hAnsi="Arial" w:cs="Arial"/>
         </w:rPr>
         <w:t>saved</w:t>
       </w:r>
+      <w:proofErr w:type="gramEnd"/>
       <w:r>
         <w:rPr>
           <w:rFonts w:ascii="Arial" w:hAnsi="Arial" w:cs="Arial"/>
@@ -7551,7 +7996,21 @@
         <w:rPr>
           <w:rFonts w:ascii="Arial" w:hAnsi="Arial" w:cs="Arial"/>
         </w:rPr>
-        <w:t>The administrator can perform all the general user task in addition to the following:</w:t>
+        <w:t xml:space="preserve">The administrator can perform </w:t>
+      </w:r>
+      <w:proofErr w:type="gramStart"/>
+      <w:r>
+        <w:rPr>
+          <w:rFonts w:ascii="Arial" w:hAnsi="Arial" w:cs="Arial"/>
+        </w:rPr>
+        <w:t>all the</w:t>
+      </w:r>
+      <w:proofErr w:type="gramEnd"/>
+      <w:r>
+        <w:rPr>
+          <w:rFonts w:ascii="Arial" w:hAnsi="Arial" w:cs="Arial"/>
+        </w:rPr>
+        <w:t xml:space="preserve"> general user task in addition to the following:</w:t>
       </w:r>
     </w:p>
     <w:p>
@@ -7567,6 +8026,7 @@
         <w:pStyle w:val="Heading5"/>
       </w:pPr>
       <w:r>
+        <w:lastRenderedPageBreak/>
         <w:t>Reset Passwords</w:t>
       </w:r>
     </w:p>
@@ -7585,97 +8045,6 @@
       <w:r>
         <w:t>Unlock Account</w:t>
       </w:r>
-    </w:p>
-    <w:p>
-      <w:pPr>
-        <w:rPr>
-          <w:rFonts w:ascii="Arial" w:hAnsi="Arial" w:cs="Arial"/>
-        </w:rPr>
-      </w:pPr>
-    </w:p>
-    <w:p>
-      <w:pPr>
-        <w:rPr>
-          <w:rFonts w:ascii="Arial" w:hAnsi="Arial" w:cs="Arial"/>
-        </w:rPr>
-      </w:pPr>
-    </w:p>
-    <w:p>
-      <w:pPr>
-        <w:rPr>
-          <w:rFonts w:ascii="Arial" w:hAnsi="Arial" w:cs="Arial"/>
-        </w:rPr>
-      </w:pPr>
-    </w:p>
-    <w:p>
-      <w:pPr>
-        <w:rPr>
-          <w:rFonts w:ascii="Arial" w:hAnsi="Arial" w:cs="Arial"/>
-        </w:rPr>
-      </w:pPr>
-    </w:p>
-    <w:p>
-      <w:pPr>
-        <w:rPr>
-          <w:rFonts w:ascii="Arial" w:hAnsi="Arial" w:cs="Arial"/>
-        </w:rPr>
-      </w:pPr>
-    </w:p>
-    <w:p>
-      <w:pPr>
-        <w:rPr>
-          <w:rFonts w:ascii="Arial" w:hAnsi="Arial" w:cs="Arial"/>
-        </w:rPr>
-      </w:pPr>
-    </w:p>
-    <w:p>
-      <w:pPr>
-        <w:rPr>
-          <w:rFonts w:ascii="Arial" w:hAnsi="Arial" w:cs="Arial"/>
-        </w:rPr>
-      </w:pPr>
-    </w:p>
-    <w:p>
-      <w:pPr>
-        <w:rPr>
-          <w:rFonts w:ascii="Arial" w:hAnsi="Arial" w:cs="Arial"/>
-        </w:rPr>
-      </w:pPr>
-    </w:p>
-    <w:p>
-      <w:pPr>
-        <w:rPr>
-          <w:rFonts w:ascii="Arial" w:hAnsi="Arial" w:cs="Arial"/>
-        </w:rPr>
-      </w:pPr>
-    </w:p>
-    <w:p>
-      <w:pPr>
-        <w:rPr>
-          <w:rFonts w:ascii="Arial" w:hAnsi="Arial" w:cs="Arial"/>
-        </w:rPr>
-      </w:pPr>
-    </w:p>
-    <w:p>
-      <w:pPr>
-        <w:rPr>
-          <w:rFonts w:ascii="Arial" w:hAnsi="Arial" w:cs="Arial"/>
-        </w:rPr>
-      </w:pPr>
-    </w:p>
-    <w:p>
-      <w:pPr>
-        <w:rPr>
-          <w:rFonts w:ascii="Arial" w:hAnsi="Arial" w:cs="Arial"/>
-        </w:rPr>
-      </w:pPr>
-    </w:p>
-    <w:p>
-      <w:pPr>
-        <w:rPr>
-          <w:rFonts w:ascii="Arial" w:hAnsi="Arial" w:cs="Arial"/>
-        </w:rPr>
-      </w:pPr>
     </w:p>
     <w:p>
       <w:pPr>
@@ -7735,10 +8104,7 @@
     <w:p>
       <w:pPr>
         <w:pStyle w:val="template"/>
-        <w:numPr>
-          <w:ilvl w:val="0"/>
-          <w:numId w:val="4"/>
-        </w:numPr>
+        <w:ind w:left="360"/>
         <w:jc w:val="both"/>
         <w:rPr>
           <w:i w:val="0"/>
@@ -7775,10 +8141,7 @@
     <w:p>
       <w:pPr>
         <w:pStyle w:val="template"/>
-        <w:numPr>
-          <w:ilvl w:val="1"/>
-          <w:numId w:val="4"/>
-        </w:numPr>
+        <w:ind w:left="1080"/>
         <w:jc w:val="both"/>
         <w:rPr>
           <w:i w:val="0"/>
@@ -7794,10 +8157,7 @@
     <w:p>
       <w:pPr>
         <w:pStyle w:val="template"/>
-        <w:numPr>
-          <w:ilvl w:val="1"/>
-          <w:numId w:val="4"/>
-        </w:numPr>
+        <w:ind w:left="1080"/>
         <w:jc w:val="both"/>
         <w:rPr>
           <w:i w:val="0"/>
@@ -7813,10 +8173,7 @@
     <w:p>
       <w:pPr>
         <w:pStyle w:val="template"/>
-        <w:numPr>
-          <w:ilvl w:val="1"/>
-          <w:numId w:val="4"/>
-        </w:numPr>
+        <w:ind w:left="1080"/>
         <w:jc w:val="both"/>
         <w:rPr>
           <w:i w:val="0"/>
@@ -7832,10 +8189,7 @@
     <w:p>
       <w:pPr>
         <w:pStyle w:val="template"/>
-        <w:numPr>
-          <w:ilvl w:val="0"/>
-          <w:numId w:val="4"/>
-        </w:numPr>
+        <w:ind w:left="360"/>
         <w:jc w:val="both"/>
         <w:rPr>
           <w:i w:val="0"/>
@@ -7845,7 +8199,33 @@
         <w:rPr>
           <w:i w:val="0"/>
         </w:rPr>
-        <w:t>Users have four attempts to enter a correct username and password. Upon the fourth failed attempt to login that user is locked out and has to b</w:t>
+        <w:t>Users have four attempts to enter a correct username and password. Upon the fourth failed attempt to log</w:t>
+      </w:r>
+      <w:r>
+        <w:rPr>
+          <w:i w:val="0"/>
+        </w:rPr>
+        <w:t xml:space="preserve"> </w:t>
+      </w:r>
+      <w:r>
+        <w:rPr>
+          <w:i w:val="0"/>
+        </w:rPr>
+        <w:t xml:space="preserve">in that user </w:t>
+      </w:r>
+      <w:proofErr w:type="gramStart"/>
+      <w:r>
+        <w:rPr>
+          <w:i w:val="0"/>
+        </w:rPr>
+        <w:t>is locked out</w:t>
+      </w:r>
+      <w:proofErr w:type="gramEnd"/>
+      <w:r>
+        <w:rPr>
+          <w:i w:val="0"/>
+        </w:rPr>
+        <w:t xml:space="preserve"> and has to b</w:t>
       </w:r>
       <w:r>
         <w:rPr>
@@ -7857,10 +8237,7 @@
     <w:p>
       <w:pPr>
         <w:pStyle w:val="template"/>
-        <w:numPr>
-          <w:ilvl w:val="0"/>
-          <w:numId w:val="4"/>
-        </w:numPr>
+        <w:ind w:left="360"/>
         <w:jc w:val="both"/>
         <w:rPr>
           <w:i w:val="0"/>
@@ -7888,10 +8265,7 @@
     <w:p>
       <w:pPr>
         <w:pStyle w:val="template"/>
-        <w:numPr>
-          <w:ilvl w:val="0"/>
-          <w:numId w:val="4"/>
-        </w:numPr>
+        <w:ind w:left="360"/>
         <w:jc w:val="both"/>
         <w:rPr>
           <w:i w:val="0"/>
@@ -7929,7 +8303,6 @@
         <w:rPr>
           <w:rFonts w:ascii="Arial" w:hAnsi="Arial" w:cs="Arial"/>
         </w:rPr>
-        <w:lastRenderedPageBreak/>
         <w:t>Software Quality Attributes</w:t>
       </w:r>
       <w:bookmarkEnd w:id="47"/>
@@ -7938,10 +8311,7 @@
     <w:p>
       <w:pPr>
         <w:pStyle w:val="template"/>
-        <w:numPr>
-          <w:ilvl w:val="0"/>
-          <w:numId w:val="4"/>
-        </w:numPr>
+        <w:ind w:left="360"/>
         <w:jc w:val="both"/>
         <w:rPr>
           <w:i w:val="0"/>
@@ -7964,10 +8334,7 @@
     <w:p>
       <w:pPr>
         <w:pStyle w:val="template"/>
-        <w:numPr>
-          <w:ilvl w:val="0"/>
-          <w:numId w:val="4"/>
-        </w:numPr>
+        <w:ind w:left="360"/>
         <w:jc w:val="both"/>
         <w:rPr>
           <w:i w:val="0"/>
@@ -7984,16 +8351,27 @@
         <w:rPr>
           <w:i w:val="0"/>
         </w:rPr>
-        <w:t xml:space="preserve"> – The user interface will be designed to be easy to learn and use. There will also be an included user manual in the program’s help menu.</w:t>
+        <w:t xml:space="preserve"> – The user interface </w:t>
+      </w:r>
+      <w:proofErr w:type="gramStart"/>
+      <w:r>
+        <w:rPr>
+          <w:i w:val="0"/>
+        </w:rPr>
+        <w:t>will be designed</w:t>
+      </w:r>
+      <w:proofErr w:type="gramEnd"/>
+      <w:r>
+        <w:rPr>
+          <w:i w:val="0"/>
+        </w:rPr>
+        <w:t xml:space="preserve"> to be easy to learn and use. There will also be an included user manual in the program’s help menu.</w:t>
       </w:r>
     </w:p>
     <w:p>
       <w:pPr>
         <w:pStyle w:val="template"/>
-        <w:numPr>
-          <w:ilvl w:val="0"/>
-          <w:numId w:val="4"/>
-        </w:numPr>
+        <w:ind w:left="360"/>
         <w:jc w:val="both"/>
         <w:rPr>
           <w:i w:val="0"/>
@@ -8016,10 +8394,7 @@
     <w:p>
       <w:pPr>
         <w:pStyle w:val="template"/>
-        <w:numPr>
-          <w:ilvl w:val="0"/>
-          <w:numId w:val="4"/>
-        </w:numPr>
+        <w:ind w:left="360"/>
         <w:jc w:val="both"/>
         <w:rPr>
           <w:i w:val="0"/>
@@ -8036,16 +8411,41 @@
         <w:rPr>
           <w:i w:val="0"/>
         </w:rPr>
-        <w:t xml:space="preserve"> – The software will be written with testability in mind. Each module of the software will be written with test cases in mind to allow for the finding of faults. </w:t>
+        <w:t xml:space="preserve"> – The software </w:t>
+      </w:r>
+      <w:proofErr w:type="gramStart"/>
+      <w:r>
+        <w:rPr>
+          <w:i w:val="0"/>
+        </w:rPr>
+        <w:t>will be written</w:t>
+      </w:r>
+      <w:proofErr w:type="gramEnd"/>
+      <w:r>
+        <w:rPr>
+          <w:i w:val="0"/>
+        </w:rPr>
+        <w:t xml:space="preserve"> with testability in mind. Each module of the software </w:t>
+      </w:r>
+      <w:proofErr w:type="gramStart"/>
+      <w:r>
+        <w:rPr>
+          <w:i w:val="0"/>
+        </w:rPr>
+        <w:t>will be written</w:t>
+      </w:r>
+      <w:proofErr w:type="gramEnd"/>
+      <w:r>
+        <w:rPr>
+          <w:i w:val="0"/>
+        </w:rPr>
+        <w:t xml:space="preserve"> with test cases in mind to allow for the finding of faults. </w:t>
       </w:r>
     </w:p>
     <w:p>
       <w:pPr>
         <w:pStyle w:val="template"/>
-        <w:numPr>
-          <w:ilvl w:val="0"/>
-          <w:numId w:val="4"/>
-        </w:numPr>
+        <w:ind w:left="360"/>
         <w:jc w:val="both"/>
         <w:rPr>
           <w:i w:val="0"/>
@@ -8062,16 +8462,27 @@
         <w:rPr>
           <w:i w:val="0"/>
         </w:rPr>
-        <w:t xml:space="preserve"> – The software will be available on a CD-ROM/Flashdrive.</w:t>
+        <w:t xml:space="preserve"> – The software will be available on a CD-ROM/</w:t>
+      </w:r>
+      <w:proofErr w:type="spellStart"/>
+      <w:r>
+        <w:rPr>
+          <w:i w:val="0"/>
+        </w:rPr>
+        <w:t>Flashdrive</w:t>
+      </w:r>
+      <w:proofErr w:type="spellEnd"/>
+      <w:r>
+        <w:rPr>
+          <w:i w:val="0"/>
+        </w:rPr>
+        <w:t>.</w:t>
       </w:r>
     </w:p>
     <w:p>
       <w:pPr>
         <w:pStyle w:val="template"/>
-        <w:numPr>
-          <w:ilvl w:val="0"/>
-          <w:numId w:val="4"/>
-        </w:numPr>
+        <w:ind w:left="360"/>
         <w:jc w:val="both"/>
         <w:rPr>
           <w:i w:val="0"/>
@@ -8091,7 +8502,21 @@
         <w:rPr>
           <w:i w:val="0"/>
         </w:rPr>
-        <w:t xml:space="preserve"> – The software will achieve maintainability through the use of modules. </w:t>
+        <w:t xml:space="preserve"> – The software will achieve maintainability </w:t>
+      </w:r>
+      <w:proofErr w:type="gramStart"/>
+      <w:r>
+        <w:rPr>
+          <w:i w:val="0"/>
+        </w:rPr>
+        <w:t>through the use of</w:t>
+      </w:r>
+      <w:proofErr w:type="gramEnd"/>
+      <w:r>
+        <w:rPr>
+          <w:i w:val="0"/>
+        </w:rPr>
+        <w:t xml:space="preserve"> modules. </w:t>
       </w:r>
       <w:r>
         <w:rPr>
@@ -8172,7 +8597,35 @@
         <w:rPr>
           <w:rFonts w:ascii="Arial" w:hAnsi="Arial" w:cs="Arial"/>
         </w:rPr>
-        <w:t>The first file provides the application with details which define the time constraints of the exam schedule. This file can either be created manually by using the software, or it can be loaded from a separate input file.</w:t>
+        <w:t xml:space="preserve">The first file provides the application with </w:t>
+      </w:r>
+      <w:proofErr w:type="gramStart"/>
+      <w:r>
+        <w:rPr>
+          <w:rFonts w:ascii="Arial" w:hAnsi="Arial" w:cs="Arial"/>
+        </w:rPr>
+        <w:t>details which</w:t>
+      </w:r>
+      <w:proofErr w:type="gramEnd"/>
+      <w:r>
+        <w:rPr>
+          <w:rFonts w:ascii="Arial" w:hAnsi="Arial" w:cs="Arial"/>
+        </w:rPr>
+        <w:t xml:space="preserve"> define the time constraints of the exam schedule. </w:t>
+      </w:r>
+      <w:proofErr w:type="gramStart"/>
+      <w:r>
+        <w:rPr>
+          <w:rFonts w:ascii="Arial" w:hAnsi="Arial" w:cs="Arial"/>
+        </w:rPr>
+        <w:t>This file can either</w:t>
+      </w:r>
+      <w:proofErr w:type="gramEnd"/>
+      <w:r>
+        <w:rPr>
+          <w:rFonts w:ascii="Arial" w:hAnsi="Arial" w:cs="Arial"/>
+        </w:rPr>
+        <w:t xml:space="preserve"> be created manually by using the software, or it can be loaded from a separate input file.</w:t>
       </w:r>
     </w:p>
     <w:p>
@@ -8186,6 +8639,7 @@
         <w:rPr>
           <w:rFonts w:ascii="Arial" w:hAnsi="Arial" w:cs="Arial"/>
         </w:rPr>
+        <w:lastRenderedPageBreak/>
         <w:t>Number of days to schedule</w:t>
       </w:r>
     </w:p>
@@ -8207,15 +8661,22 @@
         <w:rPr>
           <w:rFonts w:ascii="Arial" w:hAnsi="Arial" w:cs="Arial"/>
         </w:rPr>
-        <w:t>This integer value will be between 3 and 5.</w:t>
-      </w:r>
-    </w:p>
-    <w:p>
-      <w:pPr>
-        <w:rPr>
-          <w:rFonts w:ascii="Arial" w:hAnsi="Arial" w:cs="Arial"/>
-        </w:rPr>
-      </w:pPr>
+        <w:t xml:space="preserve">This integer value will be between </w:t>
+      </w:r>
+      <w:proofErr w:type="gramStart"/>
+      <w:r>
+        <w:rPr>
+          <w:rFonts w:ascii="Arial" w:hAnsi="Arial" w:cs="Arial"/>
+        </w:rPr>
+        <w:t>3</w:t>
+      </w:r>
+      <w:proofErr w:type="gramEnd"/>
+      <w:r>
+        <w:rPr>
+          <w:rFonts w:ascii="Arial" w:hAnsi="Arial" w:cs="Arial"/>
+        </w:rPr>
+        <w:t xml:space="preserve"> and 5.</w:t>
+      </w:r>
     </w:p>
     <w:p>
       <w:pPr>
@@ -8261,15 +8722,16 @@
         <w:rPr>
           <w:rFonts w:ascii="Arial" w:hAnsi="Arial" w:cs="Arial"/>
         </w:rPr>
-        <w:t xml:space="preserve"> The final time for exams is either 5 or 5:15 p.m..</w:t>
-      </w:r>
-    </w:p>
-    <w:p>
-      <w:pPr>
-        <w:rPr>
-          <w:rFonts w:ascii="Arial" w:hAnsi="Arial" w:cs="Arial"/>
-        </w:rPr>
-      </w:pPr>
+        <w:t xml:space="preserve"> The final time for exams is either 5 or 5:15 </w:t>
+      </w:r>
+      <w:proofErr w:type="gramStart"/>
+      <w:r>
+        <w:rPr>
+          <w:rFonts w:ascii="Arial" w:hAnsi="Arial" w:cs="Arial"/>
+        </w:rPr>
+        <w:t>p.m..</w:t>
+      </w:r>
+      <w:proofErr w:type="gramEnd"/>
     </w:p>
     <w:p>
       <w:pPr>
@@ -8309,7 +8771,21 @@
         <w:rPr>
           <w:rFonts w:ascii="Arial" w:hAnsi="Arial" w:cs="Arial"/>
         </w:rPr>
-        <w:t xml:space="preserve"> Every exam can begin on either  the </w:t>
+        <w:t xml:space="preserve"> Every exam can begin on </w:t>
+      </w:r>
+      <w:proofErr w:type="gramStart"/>
+      <w:r>
+        <w:rPr>
+          <w:rFonts w:ascii="Arial" w:hAnsi="Arial" w:cs="Arial"/>
+        </w:rPr>
+        <w:t>either  the</w:t>
+      </w:r>
+      <w:proofErr w:type="gramEnd"/>
+      <w:r>
+        <w:rPr>
+          <w:rFonts w:ascii="Arial" w:hAnsi="Arial" w:cs="Arial"/>
+        </w:rPr>
+        <w:t xml:space="preserve"> </w:t>
       </w:r>
       <w:r>
         <w:rPr>
@@ -8419,13 +8895,14 @@
         <w:rPr>
           <w:rFonts w:ascii="Arial" w:hAnsi="Arial" w:cs="Arial"/>
         </w:rPr>
-        <w:t>The format of this file is a CSV file with the first column specifying the day and time of the class, and the second field containing the total number of students in the class.</w:t>
-      </w:r>
-    </w:p>
-    <w:p>
-      <w:pPr>
-        <w:pStyle w:val="template"/>
-      </w:pPr>
+        <w:t xml:space="preserve">The format of this file is a CSV file with the first column specifying the day and time of the class, and the second field containing the total </w:t>
+      </w:r>
+      <w:r>
+        <w:rPr>
+          <w:rFonts w:ascii="Arial" w:hAnsi="Arial" w:cs="Arial"/>
+        </w:rPr>
+        <w:t>number of students in the class</w:t>
+      </w:r>
     </w:p>
     <w:p>
       <w:pPr>
@@ -8497,15 +8974,16 @@
           <w:sz w:val="24"/>
           <w:szCs w:val="24"/>
         </w:rPr>
-        <w:t xml:space="preserve"> the </w:t>
-      </w:r>
+        <w:t xml:space="preserve"> </w:t>
+      </w:r>
+      <w:proofErr w:type="gramStart"/>
       <w:r>
         <w:rPr>
           <w:i w:val="0"/>
           <w:sz w:val="24"/>
           <w:szCs w:val="24"/>
         </w:rPr>
-        <w:t xml:space="preserve"> data from the first file or the manually inputted data will be included in this file.</w:t>
+        <w:t xml:space="preserve">the </w:t>
       </w:r>
       <w:r>
         <w:rPr>
@@ -8513,15 +8991,16 @@
           <w:sz w:val="24"/>
           <w:szCs w:val="24"/>
         </w:rPr>
-        <w:t xml:space="preserve"> </w:t>
-      </w:r>
+        <w:t xml:space="preserve"> data</w:t>
+      </w:r>
+      <w:proofErr w:type="gramEnd"/>
       <w:r>
         <w:rPr>
           <w:i w:val="0"/>
           <w:sz w:val="24"/>
           <w:szCs w:val="24"/>
         </w:rPr>
-        <w:t xml:space="preserve"> Then the generated schedule which will use standard times. </w:t>
+        <w:t xml:space="preserve"> from the first file or the manually inputted data will be included in this file.</w:t>
       </w:r>
       <w:r>
         <w:rPr>
@@ -8529,71 +9008,175 @@
           <w:sz w:val="24"/>
           <w:szCs w:val="24"/>
         </w:rPr>
-        <w:t>The format of this file will either be plain text, PDF, or CSV.</w:t>
-      </w:r>
-    </w:p>
-    <w:p>
-      <w:pPr>
-        <w:pStyle w:val="Heading2"/>
-        <w:rPr>
-          <w:rFonts w:ascii="Arial" w:hAnsi="Arial" w:cs="Arial"/>
-        </w:rPr>
-      </w:pPr>
-      <w:r>
-        <w:rPr>
-          <w:rFonts w:ascii="Arial" w:hAnsi="Arial" w:cs="Arial"/>
-        </w:rPr>
-        <w:t>Input Errors</w:t>
-      </w:r>
-    </w:p>
-    <w:p>
-      <w:pPr>
-        <w:ind w:left="432"/>
-        <w:rPr>
-          <w:rFonts w:ascii="Arial" w:hAnsi="Arial" w:cs="Arial"/>
-        </w:rPr>
-      </w:pPr>
-      <w:r>
-        <w:rPr>
-          <w:rFonts w:ascii="Arial" w:hAnsi="Arial" w:cs="Arial"/>
-        </w:rPr>
-        <w:t>Every error dealing with the two input files will be given in a pop up dialog that will list the line number and the type of error.</w:t>
-      </w:r>
-    </w:p>
-    <w:p>
-      <w:pPr>
-        <w:pStyle w:val="template"/>
-        <w:rPr>
-          <w:b/>
+        <w:t xml:space="preserve"> </w:t>
+      </w:r>
+      <w:r>
+        <w:rPr>
           <w:i w:val="0"/>
           <w:sz w:val="24"/>
           <w:szCs w:val="24"/>
         </w:rPr>
-      </w:pPr>
-    </w:p>
-    <w:p>
-      <w:pPr>
-        <w:pStyle w:val="template"/>
-        <w:ind w:left="576"/>
-        <w:rPr>
-          <w:i w:val="0"/>
-        </w:rPr>
-      </w:pPr>
-    </w:p>
-    <w:p>
-      <w:pPr>
-        <w:pStyle w:val="template"/>
-      </w:pPr>
-      <w:bookmarkStart w:id="50" w:name="_Toc439994696"/>
-    </w:p>
-    <w:p>
-      <w:pPr>
-        <w:rPr>
-          <w:rFonts w:ascii="Arial" w:hAnsi="Arial" w:cs="Arial"/>
-        </w:rPr>
-      </w:pPr>
-      <w:bookmarkStart w:id="51" w:name="_Toc439994698"/>
-      <w:bookmarkEnd w:id="50"/>
+        <w:t xml:space="preserve"> Then the generated schedule which will use standard times. </w:t>
+      </w:r>
+      <w:r>
+        <w:rPr>
+          <w:i w:val="0"/>
+          <w:sz w:val="24"/>
+          <w:szCs w:val="24"/>
+        </w:rPr>
+        <w:t xml:space="preserve">The format of this file will </w:t>
+      </w:r>
+      <w:proofErr w:type="gramStart"/>
+      <w:r>
+        <w:rPr>
+          <w:i w:val="0"/>
+          <w:sz w:val="24"/>
+          <w:szCs w:val="24"/>
+        </w:rPr>
+        <w:t>either be</w:t>
+      </w:r>
+      <w:proofErr w:type="gramEnd"/>
+      <w:r>
+        <w:rPr>
+          <w:i w:val="0"/>
+          <w:sz w:val="24"/>
+          <w:szCs w:val="24"/>
+        </w:rPr>
+        <w:t xml:space="preserve"> plain text, PDF, or CSV.</w:t>
+      </w:r>
+    </w:p>
+    <w:p>
+      <w:pPr>
+        <w:pStyle w:val="Heading2"/>
+        <w:rPr>
+          <w:rFonts w:ascii="Arial" w:hAnsi="Arial" w:cs="Arial"/>
+        </w:rPr>
+      </w:pPr>
+      <w:r>
+        <w:rPr>
+          <w:rFonts w:ascii="Arial" w:hAnsi="Arial" w:cs="Arial"/>
+        </w:rPr>
+        <w:t>Input Errors</w:t>
+      </w:r>
+    </w:p>
+    <w:p>
+      <w:pPr>
+        <w:ind w:left="432"/>
+        <w:rPr>
+          <w:rFonts w:ascii="Arial" w:hAnsi="Arial" w:cs="Arial"/>
+        </w:rPr>
+      </w:pPr>
+      <w:r>
+        <w:rPr>
+          <w:rFonts w:ascii="Arial" w:hAnsi="Arial" w:cs="Arial"/>
+        </w:rPr>
+        <w:t xml:space="preserve">Every error dealing with the two input files </w:t>
+      </w:r>
+      <w:proofErr w:type="gramStart"/>
+      <w:r>
+        <w:rPr>
+          <w:rFonts w:ascii="Arial" w:hAnsi="Arial" w:cs="Arial"/>
+        </w:rPr>
+        <w:t>will be given</w:t>
+      </w:r>
+      <w:proofErr w:type="gramEnd"/>
+      <w:r>
+        <w:rPr>
+          <w:rFonts w:ascii="Arial" w:hAnsi="Arial" w:cs="Arial"/>
+        </w:rPr>
+        <w:t xml:space="preserve"> in a pop up dialog that will list the line number and the type of error.</w:t>
+      </w:r>
+      <w:bookmarkStart w:id="50" w:name="_Toc439994698"/>
+    </w:p>
+    <w:p>
+      <w:pPr>
+        <w:suppressLineNumbers/>
+        <w:ind w:left="432"/>
+        <w:rPr>
+          <w:rFonts w:ascii="Arial" w:hAnsi="Arial" w:cs="Arial"/>
+        </w:rPr>
+      </w:pPr>
+    </w:p>
+    <w:p>
+      <w:pPr>
+        <w:suppressLineNumbers/>
+        <w:ind w:left="432"/>
+        <w:rPr>
+          <w:rFonts w:ascii="Arial" w:hAnsi="Arial" w:cs="Arial"/>
+        </w:rPr>
+      </w:pPr>
+    </w:p>
+    <w:p>
+      <w:pPr>
+        <w:suppressLineNumbers/>
+        <w:ind w:left="432"/>
+        <w:rPr>
+          <w:rFonts w:ascii="Arial" w:hAnsi="Arial" w:cs="Arial"/>
+        </w:rPr>
+      </w:pPr>
+    </w:p>
+    <w:p>
+      <w:pPr>
+        <w:suppressLineNumbers/>
+        <w:ind w:left="432"/>
+        <w:rPr>
+          <w:rFonts w:ascii="Arial" w:hAnsi="Arial" w:cs="Arial"/>
+        </w:rPr>
+      </w:pPr>
+    </w:p>
+    <w:p>
+      <w:pPr>
+        <w:suppressLineNumbers/>
+        <w:ind w:left="432"/>
+        <w:rPr>
+          <w:rFonts w:ascii="Arial" w:hAnsi="Arial" w:cs="Arial"/>
+        </w:rPr>
+      </w:pPr>
+    </w:p>
+    <w:p>
+      <w:pPr>
+        <w:suppressLineNumbers/>
+        <w:ind w:left="432"/>
+        <w:rPr>
+          <w:rFonts w:ascii="Arial" w:hAnsi="Arial" w:cs="Arial"/>
+        </w:rPr>
+      </w:pPr>
+    </w:p>
+    <w:p>
+      <w:pPr>
+        <w:suppressLineNumbers/>
+        <w:ind w:left="432"/>
+        <w:rPr>
+          <w:rFonts w:ascii="Arial" w:hAnsi="Arial" w:cs="Arial"/>
+        </w:rPr>
+      </w:pPr>
+    </w:p>
+    <w:p>
+      <w:pPr>
+        <w:suppressLineNumbers/>
+        <w:ind w:left="432"/>
+        <w:rPr>
+          <w:rFonts w:ascii="Arial" w:hAnsi="Arial" w:cs="Arial"/>
+        </w:rPr>
+      </w:pPr>
+    </w:p>
+    <w:p>
+      <w:pPr>
+        <w:suppressLineNumbers/>
+        <w:ind w:left="432"/>
+        <w:rPr>
+          <w:rFonts w:ascii="Arial" w:hAnsi="Arial" w:cs="Arial"/>
+        </w:rPr>
+      </w:pPr>
+    </w:p>
+    <w:p>
+      <w:pPr>
+        <w:suppressLineNumbers/>
+        <w:ind w:left="432"/>
+        <w:rPr>
+          <w:rFonts w:ascii="Arial" w:hAnsi="Arial" w:cs="Arial"/>
+        </w:rPr>
+      </w:pPr>
     </w:p>
     <w:p>
       <w:pPr>
@@ -8611,11 +9194,13 @@
           <w:color w:val="FFFFFF"/>
         </w:rPr>
       </w:pPr>
+      <w:proofErr w:type="gramStart"/>
       <w:r>
         <w:rPr>
           <w:rFonts w:ascii="Arial" w:hAnsi="Arial" w:cs="Arial"/>
           <w:color w:val="FFFFFF"/>
         </w:rPr>
+        <w:lastRenderedPageBreak/>
         <w:t xml:space="preserve">6  </w:t>
       </w:r>
       <w:r>
@@ -8625,6 +9210,7 @@
         </w:rPr>
         <w:t>Client</w:t>
       </w:r>
+      <w:proofErr w:type="gramEnd"/>
       <w:r>
         <w:rPr>
           <w:rFonts w:ascii="Arial" w:hAnsi="Arial" w:cs="Arial"/>
@@ -8639,20 +9225,6 @@
         </w:rPr>
         <w:t>Developer Agreement</w:t>
       </w:r>
-    </w:p>
-    <w:p>
-      <w:pPr>
-        <w:rPr>
-          <w:rFonts w:ascii="Arial" w:hAnsi="Arial" w:cs="Arial"/>
-        </w:rPr>
-      </w:pPr>
-    </w:p>
-    <w:p>
-      <w:pPr>
-        <w:rPr>
-          <w:rFonts w:ascii="Arial" w:hAnsi="Arial" w:cs="Arial"/>
-        </w:rPr>
-      </w:pPr>
     </w:p>
     <w:tbl>
       <w:tblPr>
@@ -8752,7 +9324,47 @@
                 <w:sz w:val="16"/>
                 <w:szCs w:val="16"/>
               </w:rPr>
-              <w:t>Patricia L. Roden, Ph.D, Client</w:t>
+              <w:t xml:space="preserve">Patricia L. </w:t>
+            </w:r>
+            <w:proofErr w:type="spellStart"/>
+            <w:r>
+              <w:rPr>
+                <w:rFonts w:ascii="Arial" w:hAnsi="Arial" w:cs="Arial"/>
+                <w:i/>
+                <w:sz w:val="16"/>
+                <w:szCs w:val="16"/>
+              </w:rPr>
+              <w:t>Roden</w:t>
+            </w:r>
+            <w:proofErr w:type="spellEnd"/>
+            <w:r>
+              <w:rPr>
+                <w:rFonts w:ascii="Arial" w:hAnsi="Arial" w:cs="Arial"/>
+                <w:i/>
+                <w:sz w:val="16"/>
+                <w:szCs w:val="16"/>
+              </w:rPr>
+              <w:t xml:space="preserve">, </w:t>
+            </w:r>
+            <w:proofErr w:type="spellStart"/>
+            <w:r>
+              <w:rPr>
+                <w:rFonts w:ascii="Arial" w:hAnsi="Arial" w:cs="Arial"/>
+                <w:i/>
+                <w:sz w:val="16"/>
+                <w:szCs w:val="16"/>
+              </w:rPr>
+              <w:t>Ph.D</w:t>
+            </w:r>
+            <w:proofErr w:type="spellEnd"/>
+            <w:r>
+              <w:rPr>
+                <w:rFonts w:ascii="Arial" w:hAnsi="Arial" w:cs="Arial"/>
+                <w:i/>
+                <w:sz w:val="16"/>
+                <w:szCs w:val="16"/>
+              </w:rPr>
+              <w:t>, Client</w:t>
             </w:r>
           </w:p>
         </w:tc>
@@ -9475,6 +10087,287 @@
     </w:tbl>
     <w:p>
       <w:pPr>
+        <w:suppressLineNumbers/>
+        <w:rPr>
+          <w:rFonts w:ascii="Arial" w:hAnsi="Arial" w:cs="Arial"/>
+        </w:rPr>
+      </w:pPr>
+    </w:p>
+    <w:p>
+      <w:pPr>
+        <w:suppressLineNumbers/>
+        <w:rPr>
+          <w:rFonts w:ascii="Arial" w:hAnsi="Arial" w:cs="Arial"/>
+        </w:rPr>
+      </w:pPr>
+    </w:p>
+    <w:p>
+      <w:pPr>
+        <w:suppressLineNumbers/>
+        <w:rPr>
+          <w:rFonts w:ascii="Arial" w:hAnsi="Arial" w:cs="Arial"/>
+        </w:rPr>
+      </w:pPr>
+    </w:p>
+    <w:p>
+      <w:pPr>
+        <w:suppressLineNumbers/>
+        <w:rPr>
+          <w:rFonts w:ascii="Arial" w:hAnsi="Arial" w:cs="Arial"/>
+        </w:rPr>
+      </w:pPr>
+    </w:p>
+    <w:p>
+      <w:pPr>
+        <w:suppressLineNumbers/>
+        <w:rPr>
+          <w:rFonts w:ascii="Arial" w:hAnsi="Arial" w:cs="Arial"/>
+        </w:rPr>
+      </w:pPr>
+    </w:p>
+    <w:p>
+      <w:pPr>
+        <w:suppressLineNumbers/>
+        <w:rPr>
+          <w:rFonts w:ascii="Arial" w:hAnsi="Arial" w:cs="Arial"/>
+        </w:rPr>
+      </w:pPr>
+    </w:p>
+    <w:p>
+      <w:pPr>
+        <w:suppressLineNumbers/>
+        <w:rPr>
+          <w:rFonts w:ascii="Arial" w:hAnsi="Arial" w:cs="Arial"/>
+        </w:rPr>
+      </w:pPr>
+    </w:p>
+    <w:p>
+      <w:pPr>
+        <w:suppressLineNumbers/>
+        <w:rPr>
+          <w:rFonts w:ascii="Arial" w:hAnsi="Arial" w:cs="Arial"/>
+        </w:rPr>
+      </w:pPr>
+    </w:p>
+    <w:p>
+      <w:pPr>
+        <w:suppressLineNumbers/>
+        <w:rPr>
+          <w:rFonts w:ascii="Arial" w:hAnsi="Arial" w:cs="Arial"/>
+        </w:rPr>
+      </w:pPr>
+    </w:p>
+    <w:p>
+      <w:pPr>
+        <w:suppressLineNumbers/>
+        <w:rPr>
+          <w:rFonts w:ascii="Arial" w:hAnsi="Arial" w:cs="Arial"/>
+        </w:rPr>
+      </w:pPr>
+    </w:p>
+    <w:p>
+      <w:pPr>
+        <w:suppressLineNumbers/>
+        <w:rPr>
+          <w:rFonts w:ascii="Arial" w:hAnsi="Arial" w:cs="Arial"/>
+        </w:rPr>
+      </w:pPr>
+    </w:p>
+    <w:p>
+      <w:pPr>
+        <w:suppressLineNumbers/>
+        <w:rPr>
+          <w:rFonts w:ascii="Arial" w:hAnsi="Arial" w:cs="Arial"/>
+        </w:rPr>
+      </w:pPr>
+    </w:p>
+    <w:p>
+      <w:pPr>
+        <w:suppressLineNumbers/>
+        <w:rPr>
+          <w:rFonts w:ascii="Arial" w:hAnsi="Arial" w:cs="Arial"/>
+        </w:rPr>
+      </w:pPr>
+    </w:p>
+    <w:p>
+      <w:pPr>
+        <w:suppressLineNumbers/>
+        <w:rPr>
+          <w:rFonts w:ascii="Arial" w:hAnsi="Arial" w:cs="Arial"/>
+        </w:rPr>
+      </w:pPr>
+    </w:p>
+    <w:p>
+      <w:pPr>
+        <w:suppressLineNumbers/>
+        <w:rPr>
+          <w:rFonts w:ascii="Arial" w:hAnsi="Arial" w:cs="Arial"/>
+        </w:rPr>
+      </w:pPr>
+    </w:p>
+    <w:p>
+      <w:pPr>
+        <w:suppressLineNumbers/>
+        <w:rPr>
+          <w:rFonts w:ascii="Arial" w:hAnsi="Arial" w:cs="Arial"/>
+        </w:rPr>
+      </w:pPr>
+    </w:p>
+    <w:p>
+      <w:pPr>
+        <w:suppressLineNumbers/>
+        <w:rPr>
+          <w:rFonts w:ascii="Arial" w:hAnsi="Arial" w:cs="Arial"/>
+        </w:rPr>
+      </w:pPr>
+    </w:p>
+    <w:p>
+      <w:pPr>
+        <w:suppressLineNumbers/>
+        <w:rPr>
+          <w:rFonts w:ascii="Arial" w:hAnsi="Arial" w:cs="Arial"/>
+        </w:rPr>
+      </w:pPr>
+    </w:p>
+    <w:p>
+      <w:pPr>
+        <w:suppressLineNumbers/>
+        <w:rPr>
+          <w:rFonts w:ascii="Arial" w:hAnsi="Arial" w:cs="Arial"/>
+        </w:rPr>
+      </w:pPr>
+    </w:p>
+    <w:p>
+      <w:pPr>
+        <w:suppressLineNumbers/>
+        <w:rPr>
+          <w:rFonts w:ascii="Arial" w:hAnsi="Arial" w:cs="Arial"/>
+        </w:rPr>
+      </w:pPr>
+    </w:p>
+    <w:p>
+      <w:pPr>
+        <w:suppressLineNumbers/>
+        <w:rPr>
+          <w:rFonts w:ascii="Arial" w:hAnsi="Arial" w:cs="Arial"/>
+        </w:rPr>
+      </w:pPr>
+    </w:p>
+    <w:p>
+      <w:pPr>
+        <w:suppressLineNumbers/>
+        <w:rPr>
+          <w:rFonts w:ascii="Arial" w:hAnsi="Arial" w:cs="Arial"/>
+        </w:rPr>
+      </w:pPr>
+    </w:p>
+    <w:p>
+      <w:pPr>
+        <w:suppressLineNumbers/>
+        <w:rPr>
+          <w:rFonts w:ascii="Arial" w:hAnsi="Arial" w:cs="Arial"/>
+        </w:rPr>
+      </w:pPr>
+    </w:p>
+    <w:p>
+      <w:pPr>
+        <w:suppressLineNumbers/>
+        <w:rPr>
+          <w:rFonts w:ascii="Arial" w:hAnsi="Arial" w:cs="Arial"/>
+        </w:rPr>
+      </w:pPr>
+    </w:p>
+    <w:p>
+      <w:pPr>
+        <w:suppressLineNumbers/>
+        <w:rPr>
+          <w:rFonts w:ascii="Arial" w:hAnsi="Arial" w:cs="Arial"/>
+        </w:rPr>
+      </w:pPr>
+    </w:p>
+    <w:p>
+      <w:pPr>
+        <w:suppressLineNumbers/>
+        <w:rPr>
+          <w:rFonts w:ascii="Arial" w:hAnsi="Arial" w:cs="Arial"/>
+        </w:rPr>
+      </w:pPr>
+    </w:p>
+    <w:p>
+      <w:pPr>
+        <w:suppressLineNumbers/>
+        <w:rPr>
+          <w:rFonts w:ascii="Arial" w:hAnsi="Arial" w:cs="Arial"/>
+        </w:rPr>
+      </w:pPr>
+    </w:p>
+    <w:p>
+      <w:pPr>
+        <w:suppressLineNumbers/>
+        <w:rPr>
+          <w:rFonts w:ascii="Arial" w:hAnsi="Arial" w:cs="Arial"/>
+        </w:rPr>
+      </w:pPr>
+    </w:p>
+    <w:p>
+      <w:pPr>
+        <w:suppressLineNumbers/>
+        <w:rPr>
+          <w:rFonts w:ascii="Arial" w:hAnsi="Arial" w:cs="Arial"/>
+        </w:rPr>
+      </w:pPr>
+    </w:p>
+    <w:p>
+      <w:pPr>
+        <w:suppressLineNumbers/>
+        <w:rPr>
+          <w:rFonts w:ascii="Arial" w:hAnsi="Arial" w:cs="Arial"/>
+        </w:rPr>
+      </w:pPr>
+    </w:p>
+    <w:p>
+      <w:pPr>
+        <w:suppressLineNumbers/>
+        <w:rPr>
+          <w:rFonts w:ascii="Arial" w:hAnsi="Arial" w:cs="Arial"/>
+        </w:rPr>
+      </w:pPr>
+    </w:p>
+    <w:p>
+      <w:pPr>
+        <w:suppressLineNumbers/>
+        <w:rPr>
+          <w:rFonts w:ascii="Arial" w:hAnsi="Arial" w:cs="Arial"/>
+        </w:rPr>
+      </w:pPr>
+    </w:p>
+    <w:p>
+      <w:pPr>
+        <w:suppressLineNumbers/>
+        <w:rPr>
+          <w:rFonts w:ascii="Arial" w:hAnsi="Arial" w:cs="Arial"/>
+        </w:rPr>
+      </w:pPr>
+    </w:p>
+    <w:p>
+      <w:pPr>
+        <w:suppressLineNumbers/>
+        <w:rPr>
+          <w:rFonts w:ascii="Arial" w:hAnsi="Arial" w:cs="Arial"/>
+        </w:rPr>
+      </w:pPr>
+    </w:p>
+    <w:p>
+      <w:pPr>
+        <w:suppressLineNumbers/>
+        <w:rPr>
+          <w:rFonts w:ascii="Arial" w:hAnsi="Arial" w:cs="Arial"/>
+        </w:rPr>
+      </w:pPr>
+    </w:p>
+    <w:p>
+      <w:pPr>
+        <w:suppressLineNumbers/>
         <w:rPr>
           <w:rFonts w:ascii="Arial" w:hAnsi="Arial" w:cs="Arial"/>
         </w:rPr>
@@ -9483,10 +10376,10 @@
     <w:p>
       <w:pPr>
         <w:pStyle w:val="TOCEntry"/>
+        <w:suppressLineNumbers/>
         <w:pBdr>
           <w:top w:val="single" w:sz="4" w:space="1" w:color="auto"/>
           <w:left w:val="single" w:sz="4" w:space="4" w:color="auto"/>
-          <w:bottom w:val="single" w:sz="4" w:space="1" w:color="auto"/>
           <w:right w:val="single" w:sz="4" w:space="4" w:color="auto"/>
         </w:pBdr>
         <w:shd w:val="clear" w:color="auto" w:fill="4C4C4C"/>
@@ -9501,6 +10394,7 @@
           <w:rFonts w:ascii="Arial" w:hAnsi="Arial" w:cs="Arial"/>
           <w:color w:val="FFFFFF"/>
         </w:rPr>
+        <w:lastRenderedPageBreak/>
         <w:t>Appendix A</w:t>
       </w:r>
       <w:r>
@@ -9510,21 +10404,15 @@
         </w:rPr>
         <w:t xml:space="preserve"> – Interface Prototypes</w:t>
       </w:r>
-      <w:bookmarkEnd w:id="51"/>
-      <w:r>
+      <w:bookmarkEnd w:id="50"/>
+    </w:p>
+    <w:p>
+      <w:pPr>
+        <w:suppressLineNumbers/>
+        <w:spacing w:line="240" w:lineRule="auto"/>
         <w:rPr>
           <w:rFonts w:ascii="Arial" w:hAnsi="Arial" w:cs="Arial"/>
           <w:i/>
-          <w:sz w:val="22"/>
-        </w:rPr>
-        <w:br w:type="page"/>
-      </w:r>
-    </w:p>
-    <w:p>
-      <w:pPr>
-        <w:spacing w:line="240" w:lineRule="auto"/>
-        <w:rPr>
-          <w:rFonts w:ascii="Arial" w:hAnsi="Arial" w:cs="Arial"/>
           <w:noProof/>
           <w:sz w:val="22"/>
           <w:lang w:val="en-US" w:bidi="ar-SA"/>
@@ -9533,16 +10421,17 @@
       <w:r>
         <w:rPr>
           <w:rFonts w:ascii="Arial" w:hAnsi="Arial" w:cs="Arial"/>
+          <w:i/>
           <w:noProof/>
           <w:sz w:val="22"/>
           <w:lang w:val="en-US" w:bidi="ar-SA"/>
         </w:rPr>
-        <w:lastRenderedPageBreak/>
         <w:t>Figure 1.1</w:t>
       </w:r>
     </w:p>
     <w:p>
       <w:pPr>
+        <w:suppressLineNumbers/>
         <w:spacing w:line="240" w:lineRule="auto"/>
         <w:rPr>
           <w:rFonts w:ascii="Arial" w:hAnsi="Arial" w:cs="Arial"/>
@@ -9552,10 +10441,7 @@
           <w:lang w:val="en-US" w:bidi="ar-SA"/>
         </w:rPr>
       </w:pPr>
-    </w:p>
-    <w:p>
-      <w:pPr>
-        <w:spacing w:line="240" w:lineRule="auto"/>
+      <w:r>
         <w:rPr>
           <w:rFonts w:ascii="Arial" w:hAnsi="Arial" w:cs="Arial"/>
           <w:i/>
@@ -9563,19 +10449,10 @@
           <w:sz w:val="22"/>
           <w:lang w:val="en-US" w:bidi="ar-SA"/>
         </w:rPr>
-      </w:pPr>
-      <w:r>
-        <w:rPr>
-          <w:rFonts w:ascii="Arial" w:hAnsi="Arial" w:cs="Arial"/>
-          <w:i/>
-          <w:noProof/>
-          <w:sz w:val="22"/>
-          <w:lang w:val="en-US" w:bidi="ar-SA"/>
-        </w:rPr>
         <w:drawing>
           <wp:inline distT="0" distB="0" distL="0" distR="0">
-            <wp:extent cx="6126480" cy="4856356"/>
-            <wp:effectExtent l="0" t="0" r="0" b="0"/>
+            <wp:extent cx="4781550" cy="3790253"/>
+            <wp:effectExtent l="19050" t="0" r="0" b="0"/>
             <wp:docPr id="4" name="Picture 4" descr="C:\Users\R\Documents\GitHub\tune_squad\Documents\DesignDocuments\Mockups\Sceenshots\Login-prompt.png"/>
             <wp:cNvGraphicFramePr>
               <a:graphicFrameLocks xmlns:a="http://schemas.openxmlformats.org/drawingml/2006/main" noChangeAspect="1"/>
@@ -9593,7 +10470,7 @@
                     <a:blip r:embed="rId11">
                       <a:extLst>
                         <a:ext uri="{28A0092B-C50C-407E-A947-70E740481C1C}">
-                          <a14:useLocalDpi xmlns:a14="http://schemas.microsoft.com/office/drawing/2010/main" xmlns:wps="http://schemas.microsoft.com/office/word/2010/wordprocessingShape" xmlns:wpi="http://schemas.microsoft.com/office/word/2010/wordprocessingInk" xmlns:wpg="http://schemas.microsoft.com/office/word/2010/wordprocessingGroup" xmlns:w15="http://schemas.microsoft.com/office/word/2012/wordml" xmlns:w14="http://schemas.microsoft.com/office/word/2010/wordml" xmlns:w="http://schemas.openxmlformats.org/wordprocessingml/2006/main" xmlns:w10="urn:schemas-microsoft-com:office:word" xmlns:wp14="http://schemas.microsoft.com/office/word/2010/wordprocessingDrawing" xmlns:v="urn:schemas-microsoft-com:vml" xmlns:o="urn:schemas-microsoft-com:office:office" xmlns:mc="http://schemas.openxmlformats.org/markup-compatibility/2006" xmlns:wpc="http://schemas.microsoft.com/office/word/2010/wordprocessingCanvas" xmlns="" val="0"/>
+                          <a14:useLocalDpi xmlns="" xmlns:wpc="http://schemas.microsoft.com/office/word/2010/wordprocessingCanvas" xmlns:mc="http://schemas.openxmlformats.org/markup-compatibility/2006" xmlns:o="urn:schemas-microsoft-com:office:office" xmlns:v="urn:schemas-microsoft-com:vml" xmlns:wp14="http://schemas.microsoft.com/office/word/2010/wordprocessingDrawing" xmlns:w10="urn:schemas-microsoft-com:office:word" xmlns:w="http://schemas.openxmlformats.org/wordprocessingml/2006/main" xmlns:w14="http://schemas.microsoft.com/office/word/2010/wordml" xmlns:w15="http://schemas.microsoft.com/office/word/2012/wordml" xmlns:wpg="http://schemas.microsoft.com/office/word/2010/wordprocessingGroup" xmlns:wpi="http://schemas.microsoft.com/office/word/2010/wordprocessingInk" xmlns:wps="http://schemas.microsoft.com/office/word/2010/wordprocessingShape" xmlns:a14="http://schemas.microsoft.com/office/drawing/2010/main" val="0"/>
                         </a:ext>
                       </a:extLst>
                     </a:blip>
@@ -9605,7 +10482,7 @@
                   <pic:spPr bwMode="auto">
                     <a:xfrm>
                       <a:off x="0" y="0"/>
-                      <a:ext cx="6126480" cy="4856356"/>
+                      <a:ext cx="4784088" cy="3792265"/>
                     </a:xfrm>
                     <a:prstGeom prst="rect">
                       <a:avLst/>
@@ -9624,6 +10501,7 @@
     </w:p>
     <w:p>
       <w:pPr>
+        <w:suppressLineNumbers/>
         <w:spacing w:line="240" w:lineRule="auto"/>
         <w:rPr>
           <w:rFonts w:ascii="Arial" w:hAnsi="Arial" w:cs="Arial"/>
@@ -9636,30 +10514,8 @@
     </w:p>
     <w:p>
       <w:pPr>
+        <w:suppressLineNumbers/>
         <w:spacing w:line="240" w:lineRule="auto"/>
-        <w:rPr>
-          <w:rFonts w:ascii="Arial" w:hAnsi="Arial" w:cs="Arial"/>
-          <w:sz w:val="22"/>
-        </w:rPr>
-      </w:pPr>
-      <w:r>
-        <w:rPr>
-          <w:rFonts w:ascii="Arial" w:hAnsi="Arial" w:cs="Arial"/>
-          <w:sz w:val="22"/>
-        </w:rPr>
-        <w:t>Figure 1.2</w:t>
-      </w:r>
-    </w:p>
-    <w:p>
-      <w:pPr>
-        <w:spacing w:line="240" w:lineRule="auto"/>
-        <w:rPr>
-          <w:rFonts w:ascii="Arial" w:hAnsi="Arial" w:cs="Arial"/>
-          <w:i/>
-          <w:sz w:val="22"/>
-        </w:rPr>
-      </w:pPr>
-      <w:r>
         <w:rPr>
           <w:rFonts w:ascii="Arial" w:hAnsi="Arial" w:cs="Arial"/>
           <w:i/>
@@ -9667,11 +10523,42 @@
           <w:sz w:val="22"/>
           <w:lang w:val="en-US" w:bidi="ar-SA"/>
         </w:rPr>
-        <w:lastRenderedPageBreak/>
+      </w:pPr>
+      <w:r>
+        <w:rPr>
+          <w:rFonts w:ascii="Arial" w:hAnsi="Arial" w:cs="Arial"/>
+          <w:i/>
+          <w:noProof/>
+          <w:sz w:val="22"/>
+          <w:lang w:val="en-US" w:bidi="ar-SA"/>
+        </w:rPr>
+        <w:t>Figure 1.2</w:t>
+      </w:r>
+    </w:p>
+    <w:p>
+      <w:pPr>
+        <w:suppressLineNumbers/>
+        <w:spacing w:line="240" w:lineRule="auto"/>
+        <w:rPr>
+          <w:rFonts w:ascii="Arial" w:hAnsi="Arial" w:cs="Arial"/>
+          <w:i/>
+          <w:noProof/>
+          <w:sz w:val="22"/>
+          <w:lang w:val="en-US" w:bidi="ar-SA"/>
+        </w:rPr>
+      </w:pPr>
+      <w:r>
+        <w:rPr>
+          <w:rFonts w:ascii="Arial" w:hAnsi="Arial" w:cs="Arial"/>
+          <w:i/>
+          <w:noProof/>
+          <w:sz w:val="22"/>
+          <w:lang w:val="en-US" w:bidi="ar-SA"/>
+        </w:rPr>
         <w:drawing>
           <wp:inline distT="0" distB="0" distL="0" distR="0">
-            <wp:extent cx="6126480" cy="4856356"/>
-            <wp:effectExtent l="0" t="0" r="0" b="0"/>
+            <wp:extent cx="4914900" cy="3465590"/>
+            <wp:effectExtent l="19050" t="0" r="0" b="0"/>
             <wp:docPr id="6" name="Picture 6" descr="C:\Users\R\Documents\GitHub\tune_squad\Documents\DesignDocuments\Mockups\Sceenshots\Final.png"/>
             <wp:cNvGraphicFramePr>
               <a:graphicFrameLocks xmlns:a="http://schemas.openxmlformats.org/drawingml/2006/main" noChangeAspect="1"/>
@@ -9689,7 +10576,7 @@
                     <a:blip r:embed="rId12">
                       <a:extLst>
                         <a:ext uri="{28A0092B-C50C-407E-A947-70E740481C1C}">
-                          <a14:useLocalDpi xmlns:a14="http://schemas.microsoft.com/office/drawing/2010/main" xmlns:wps="http://schemas.microsoft.com/office/word/2010/wordprocessingShape" xmlns:wpi="http://schemas.microsoft.com/office/word/2010/wordprocessingInk" xmlns:wpg="http://schemas.microsoft.com/office/word/2010/wordprocessingGroup" xmlns:w15="http://schemas.microsoft.com/office/word/2012/wordml" xmlns:w14="http://schemas.microsoft.com/office/word/2010/wordml" xmlns:w="http://schemas.openxmlformats.org/wordprocessingml/2006/main" xmlns:w10="urn:schemas-microsoft-com:office:word" xmlns:wp14="http://schemas.microsoft.com/office/word/2010/wordprocessingDrawing" xmlns:v="urn:schemas-microsoft-com:vml" xmlns:o="urn:schemas-microsoft-com:office:office" xmlns:mc="http://schemas.openxmlformats.org/markup-compatibility/2006" xmlns:wpc="http://schemas.microsoft.com/office/word/2010/wordprocessingCanvas" xmlns="" val="0"/>
+                          <a14:useLocalDpi xmlns="" xmlns:wpc="http://schemas.microsoft.com/office/word/2010/wordprocessingCanvas" xmlns:mc="http://schemas.openxmlformats.org/markup-compatibility/2006" xmlns:o="urn:schemas-microsoft-com:office:office" xmlns:v="urn:schemas-microsoft-com:vml" xmlns:wp14="http://schemas.microsoft.com/office/word/2010/wordprocessingDrawing" xmlns:w10="urn:schemas-microsoft-com:office:word" xmlns:w="http://schemas.openxmlformats.org/wordprocessingml/2006/main" xmlns:w14="http://schemas.microsoft.com/office/word/2010/wordml" xmlns:w15="http://schemas.microsoft.com/office/word/2012/wordml" xmlns:wpg="http://schemas.microsoft.com/office/word/2010/wordprocessingGroup" xmlns:wpi="http://schemas.microsoft.com/office/word/2010/wordprocessingInk" xmlns:wps="http://schemas.microsoft.com/office/word/2010/wordprocessingShape" xmlns:a14="http://schemas.microsoft.com/office/drawing/2010/main" val="0"/>
                         </a:ext>
                       </a:extLst>
                     </a:blip>
@@ -9701,7 +10588,7 @@
                   <pic:spPr bwMode="auto">
                     <a:xfrm>
                       <a:off x="0" y="0"/>
-                      <a:ext cx="6126480" cy="4856356"/>
+                      <a:ext cx="4919831" cy="3469067"/>
                     </a:xfrm>
                     <a:prstGeom prst="rect">
                       <a:avLst/>
@@ -9717,15 +10604,6 @@
           </wp:inline>
         </w:drawing>
       </w:r>
-    </w:p>
-    <w:p>
-      <w:pPr>
-        <w:rPr>
-          <w:rFonts w:ascii="Arial" w:hAnsi="Arial" w:cs="Arial"/>
-          <w:i/>
-          <w:sz w:val="22"/>
-        </w:rPr>
-      </w:pPr>
     </w:p>
     <w:sectPr>
       <w:headerReference w:type="default" r:id="rId13"/>
@@ -9893,7 +10771,7 @@
       <w:rPr>
         <w:noProof/>
       </w:rPr>
-      <w:t>10</w:t>
+      <w:t>9</w:t>
     </w:r>
     <w:r>
       <w:fldChar w:fldCharType="end"/>
@@ -11692,7 +12570,7 @@
 </file>
 
 <file path=customXml/itemProps1.xml><?xml version="1.0" encoding="utf-8"?>
-<ds:datastoreItem xmlns:ds="http://schemas.openxmlformats.org/officeDocument/2006/customXml" ds:itemID="{55721F66-C428-45F1-9E89-ED192067070B}">
+<ds:datastoreItem xmlns:ds="http://schemas.openxmlformats.org/officeDocument/2006/customXml" ds:itemID="{85126C1C-18E1-439F-9193-342E3AC571AA}">
   <ds:schemaRefs>
     <ds:schemaRef ds:uri="http://schemas.openxmlformats.org/officeDocument/2006/bibliography"/>
   </ds:schemaRefs>

</xml_diff>